<commit_message>
Se crean archivos csv y visualizacion
</commit_message>
<xml_diff>
--- a/Lista de chequeo.docx
+++ b/Lista de chequeo.docx
@@ -1,6 +1,6 @@
 
 <file path=word/document.xml><?xml version="1.0" encoding="utf-8"?>
-<w:document xmlns:wpc="http://schemas.microsoft.com/office/word/2010/wordprocessingCanvas" xmlns:cx="http://schemas.microsoft.com/office/drawing/2014/chartex" xmlns:cx1="http://schemas.microsoft.com/office/drawing/2015/9/8/chartex" xmlns:cx2="http://schemas.microsoft.com/office/drawing/2015/10/21/chartex" xmlns:cx3="http://schemas.microsoft.com/office/drawing/2016/5/9/chartex" xmlns:cx4="http://schemas.microsoft.com/office/drawing/2016/5/10/chartex" xmlns:cx5="http://schemas.microsoft.com/office/drawing/2016/5/11/chartex" xmlns:cx6="http://schemas.microsoft.com/office/drawing/2016/5/12/chartex" xmlns:cx7="http://schemas.microsoft.com/office/drawing/2016/5/13/chartex" xmlns:cx8="http://schemas.microsoft.com/office/drawing/2016/5/14/chartex" xmlns:mc="http://schemas.openxmlformats.org/markup-compatibility/2006" xmlns:aink="http://schemas.microsoft.com/office/drawing/2016/ink" xmlns:am3d="http://schemas.microsoft.com/office/drawing/2017/model3d" xmlns:o="urn:schemas-microsoft-com:office:office" xmlns:r="http://schemas.openxmlformats.org/officeDocument/2006/relationships" xmlns:m="http://schemas.openxmlformats.org/officeDocument/2006/math" xmlns:v="urn:schemas-microsoft-com:vml" xmlns:wp14="http://schemas.microsoft.com/office/word/2010/wordprocessingDrawing" xmlns:wp="http://schemas.openxmlformats.org/drawingml/2006/wordprocessingDrawing" xmlns:w10="urn:schemas-microsoft-com:office:word" xmlns:w="http://schemas.openxmlformats.org/wordprocessingml/2006/main" xmlns:w14="http://schemas.microsoft.com/office/word/2010/wordml" xmlns:w15="http://schemas.microsoft.com/office/word/2012/wordml" xmlns:w16cid="http://schemas.microsoft.com/office/word/2016/wordml/cid" xmlns:w16se="http://schemas.microsoft.com/office/word/2015/wordml/symex" xmlns:wpg="http://schemas.microsoft.com/office/word/2010/wordprocessingGroup" xmlns:wpi="http://schemas.microsoft.com/office/word/2010/wordprocessingInk" xmlns:wne="http://schemas.microsoft.com/office/word/2006/wordml" xmlns:wps="http://schemas.microsoft.com/office/word/2010/wordprocessingShape" mc:Ignorable="w14 w15 w16se w16cid wp14">
+<w:document xmlns:wpc="http://schemas.microsoft.com/office/word/2010/wordprocessingCanvas" xmlns:mc="http://schemas.openxmlformats.org/markup-compatibility/2006" xmlns:o="urn:schemas-microsoft-com:office:office" xmlns:r="http://schemas.openxmlformats.org/officeDocument/2006/relationships" xmlns:m="http://schemas.openxmlformats.org/officeDocument/2006/math" xmlns:v="urn:schemas-microsoft-com:vml" xmlns:wp14="http://schemas.microsoft.com/office/word/2010/wordprocessingDrawing" xmlns:wp="http://schemas.openxmlformats.org/drawingml/2006/wordprocessingDrawing" xmlns:w="http://schemas.openxmlformats.org/wordprocessingml/2006/main" xmlns:w14="http://schemas.microsoft.com/office/word/2010/wordml" xmlns:w10="urn:schemas-microsoft-com:office:word" xmlns:w15="http://schemas.microsoft.com/office/word/2012/wordml" xmlns:wpg="http://schemas.microsoft.com/office/word/2010/wordprocessingGroup" xmlns:wpi="http://schemas.microsoft.com/office/word/2010/wordprocessingInk" xmlns:wne="http://schemas.microsoft.com/office/word/2006/wordml" xmlns:wps="http://schemas.microsoft.com/office/word/2010/wordprocessingShape" xmlns:wpsCustomData="http://www.wps.cn/officeDocument/2013/wpsCustomData" mc:Ignorable="w14 w15 wp14">
   <w:body>
     <w:p>
       <w:pPr>
@@ -11,21 +11,27 @@
       <w:r>
         <w:t>Lista de chequeo - Plantilla</w:t>
       </w:r>
-      <w:bookmarkStart w:id="0" w:name="_GoBack"/>
-      <w:bookmarkEnd w:id="0"/>
     </w:p>
     <w:tbl>
       <w:tblPr>
+        <w:tblStyle w:val="6"/>
         <w:tblW w:w="14390" w:type="dxa"/>
+        <w:tblInd w:w="0" w:type="dxa"/>
         <w:tblBorders>
-          <w:top w:val="single" w:sz="4" w:space="0" w:color="000000"/>
-          <w:left w:val="single" w:sz="4" w:space="0" w:color="000000"/>
-          <w:bottom w:val="single" w:sz="4" w:space="0" w:color="000000"/>
-          <w:right w:val="single" w:sz="4" w:space="0" w:color="000000"/>
-          <w:insideH w:val="single" w:sz="4" w:space="0" w:color="000000"/>
-          <w:insideV w:val="single" w:sz="4" w:space="0" w:color="000000"/>
+          <w:top w:val="single" w:color="000000" w:sz="4" w:space="0"/>
+          <w:left w:val="single" w:color="000000" w:sz="4" w:space="0"/>
+          <w:bottom w:val="single" w:color="000000" w:sz="4" w:space="0"/>
+          <w:right w:val="single" w:color="000000" w:sz="4" w:space="0"/>
+          <w:insideH w:val="single" w:color="000000" w:sz="4" w:space="0"/>
+          <w:insideV w:val="single" w:color="000000" w:sz="4" w:space="0"/>
         </w:tblBorders>
-        <w:tblLook w:val="0000" w:firstRow="0" w:lastRow="0" w:firstColumn="0" w:lastColumn="0" w:noHBand="0" w:noVBand="0"/>
+        <w:tblLayout w:type="fixed"/>
+        <w:tblCellMar>
+          <w:top w:w="0" w:type="dxa"/>
+          <w:left w:w="108" w:type="dxa"/>
+          <w:bottom w:w="0" w:type="dxa"/>
+          <w:right w:w="108" w:type="dxa"/>
+        </w:tblCellMar>
       </w:tblPr>
       <w:tblGrid>
         <w:gridCol w:w="4164"/>
@@ -35,14 +41,31 @@
         <w:gridCol w:w="1244"/>
       </w:tblGrid>
       <w:tr>
+        <w:tblPrEx>
+          <w:tblBorders>
+            <w:top w:val="single" w:color="000000" w:sz="4" w:space="0"/>
+            <w:left w:val="single" w:color="000000" w:sz="4" w:space="0"/>
+            <w:bottom w:val="single" w:color="000000" w:sz="4" w:space="0"/>
+            <w:right w:val="single" w:color="000000" w:sz="4" w:space="0"/>
+            <w:insideH w:val="single" w:color="000000" w:sz="4" w:space="0"/>
+            <w:insideV w:val="single" w:color="000000" w:sz="4" w:space="0"/>
+          </w:tblBorders>
+          <w:tblLayout w:type="fixed"/>
+          <w:tblCellMar>
+            <w:top w:w="0" w:type="dxa"/>
+            <w:left w:w="108" w:type="dxa"/>
+            <w:bottom w:w="0" w:type="dxa"/>
+            <w:right w:w="108" w:type="dxa"/>
+          </w:tblCellMar>
+        </w:tblPrEx>
         <w:tc>
           <w:tcPr>
             <w:tcW w:w="4164" w:type="dxa"/>
             <w:tcBorders>
-              <w:top w:val="single" w:sz="4" w:space="0" w:color="000000"/>
-              <w:left w:val="single" w:sz="4" w:space="0" w:color="000000"/>
-              <w:bottom w:val="single" w:sz="4" w:space="0" w:color="000000"/>
-              <w:right w:val="single" w:sz="4" w:space="0" w:color="000000"/>
+              <w:top w:val="single" w:color="000000" w:sz="4" w:space="0"/>
+              <w:left w:val="single" w:color="000000" w:sz="4" w:space="0"/>
+              <w:bottom w:val="single" w:color="000000" w:sz="4" w:space="0"/>
+              <w:right w:val="single" w:color="000000" w:sz="4" w:space="0"/>
             </w:tcBorders>
             <w:shd w:val="clear" w:color="auto" w:fill="auto"/>
           </w:tcPr>
@@ -66,10 +89,10 @@
           <w:tcPr>
             <w:tcW w:w="6860" w:type="dxa"/>
             <w:tcBorders>
-              <w:top w:val="single" w:sz="4" w:space="0" w:color="000000"/>
-              <w:left w:val="single" w:sz="4" w:space="0" w:color="000000"/>
-              <w:bottom w:val="single" w:sz="4" w:space="0" w:color="000000"/>
-              <w:right w:val="single" w:sz="4" w:space="0" w:color="000000"/>
+              <w:top w:val="single" w:color="000000" w:sz="4" w:space="0"/>
+              <w:left w:val="single" w:color="000000" w:sz="4" w:space="0"/>
+              <w:bottom w:val="single" w:color="000000" w:sz="4" w:space="0"/>
+              <w:right w:val="single" w:color="000000" w:sz="4" w:space="0"/>
             </w:tcBorders>
             <w:shd w:val="clear" w:color="auto" w:fill="auto"/>
           </w:tcPr>
@@ -93,10 +116,10 @@
           <w:tcPr>
             <w:tcW w:w="847" w:type="dxa"/>
             <w:tcBorders>
-              <w:top w:val="single" w:sz="4" w:space="0" w:color="000000"/>
-              <w:left w:val="single" w:sz="4" w:space="0" w:color="000000"/>
-              <w:bottom w:val="single" w:sz="4" w:space="0" w:color="000000"/>
-              <w:right w:val="single" w:sz="4" w:space="0" w:color="000000"/>
+              <w:top w:val="single" w:color="000000" w:sz="4" w:space="0"/>
+              <w:left w:val="single" w:color="000000" w:sz="4" w:space="0"/>
+              <w:bottom w:val="single" w:color="000000" w:sz="4" w:space="0"/>
+              <w:right w:val="single" w:color="000000" w:sz="4" w:space="0"/>
             </w:tcBorders>
             <w:shd w:val="clear" w:color="auto" w:fill="auto"/>
           </w:tcPr>
@@ -120,10 +143,10 @@
           <w:tcPr>
             <w:tcW w:w="1275" w:type="dxa"/>
             <w:tcBorders>
-              <w:top w:val="single" w:sz="4" w:space="0" w:color="000000"/>
-              <w:left w:val="single" w:sz="4" w:space="0" w:color="000000"/>
-              <w:bottom w:val="single" w:sz="4" w:space="0" w:color="000000"/>
-              <w:right w:val="single" w:sz="4" w:space="0" w:color="000000"/>
+              <w:top w:val="single" w:color="000000" w:sz="4" w:space="0"/>
+              <w:left w:val="single" w:color="000000" w:sz="4" w:space="0"/>
+              <w:bottom w:val="single" w:color="000000" w:sz="4" w:space="0"/>
+              <w:right w:val="single" w:color="000000" w:sz="4" w:space="0"/>
             </w:tcBorders>
             <w:shd w:val="clear" w:color="auto" w:fill="auto"/>
           </w:tcPr>
@@ -147,10 +170,10 @@
           <w:tcPr>
             <w:tcW w:w="1244" w:type="dxa"/>
             <w:tcBorders>
-              <w:top w:val="single" w:sz="4" w:space="0" w:color="000000"/>
-              <w:left w:val="single" w:sz="4" w:space="0" w:color="000000"/>
-              <w:bottom w:val="single" w:sz="4" w:space="0" w:color="000000"/>
-              <w:right w:val="single" w:sz="4" w:space="0" w:color="000000"/>
+              <w:top w:val="single" w:color="000000" w:sz="4" w:space="0"/>
+              <w:left w:val="single" w:color="000000" w:sz="4" w:space="0"/>
+              <w:bottom w:val="single" w:color="000000" w:sz="4" w:space="0"/>
+              <w:right w:val="single" w:color="000000" w:sz="4" w:space="0"/>
             </w:tcBorders>
             <w:shd w:val="clear" w:color="auto" w:fill="auto"/>
           </w:tcPr>
@@ -172,14 +195,31 @@
         </w:tc>
       </w:tr>
       <w:tr>
+        <w:tblPrEx>
+          <w:tblBorders>
+            <w:top w:val="single" w:color="000000" w:sz="4" w:space="0"/>
+            <w:left w:val="single" w:color="000000" w:sz="4" w:space="0"/>
+            <w:bottom w:val="single" w:color="000000" w:sz="4" w:space="0"/>
+            <w:right w:val="single" w:color="000000" w:sz="4" w:space="0"/>
+            <w:insideH w:val="single" w:color="000000" w:sz="4" w:space="0"/>
+            <w:insideV w:val="single" w:color="000000" w:sz="4" w:space="0"/>
+          </w:tblBorders>
+          <w:tblLayout w:type="fixed"/>
+          <w:tblCellMar>
+            <w:top w:w="0" w:type="dxa"/>
+            <w:left w:w="108" w:type="dxa"/>
+            <w:bottom w:w="0" w:type="dxa"/>
+            <w:right w:w="108" w:type="dxa"/>
+          </w:tblCellMar>
+        </w:tblPrEx>
         <w:tc>
           <w:tcPr>
             <w:tcW w:w="4164" w:type="dxa"/>
             <w:tcBorders>
-              <w:top w:val="single" w:sz="4" w:space="0" w:color="000000"/>
-              <w:left w:val="single" w:sz="4" w:space="0" w:color="000000"/>
-              <w:bottom w:val="single" w:sz="4" w:space="0" w:color="000000"/>
-              <w:right w:val="single" w:sz="4" w:space="0" w:color="000000"/>
+              <w:top w:val="single" w:color="000000" w:sz="4" w:space="0"/>
+              <w:left w:val="single" w:color="000000" w:sz="4" w:space="0"/>
+              <w:bottom w:val="single" w:color="000000" w:sz="4" w:space="0"/>
+              <w:right w:val="single" w:color="000000" w:sz="4" w:space="0"/>
             </w:tcBorders>
             <w:shd w:val="clear" w:color="auto" w:fill="auto"/>
           </w:tcPr>
@@ -204,10 +244,10 @@
           <w:tcPr>
             <w:tcW w:w="6860" w:type="dxa"/>
             <w:tcBorders>
-              <w:top w:val="single" w:sz="4" w:space="0" w:color="000000"/>
-              <w:left w:val="single" w:sz="4" w:space="0" w:color="000000"/>
-              <w:bottom w:val="single" w:sz="4" w:space="0" w:color="000000"/>
-              <w:right w:val="single" w:sz="4" w:space="0" w:color="000000"/>
+              <w:top w:val="single" w:color="000000" w:sz="4" w:space="0"/>
+              <w:left w:val="single" w:color="000000" w:sz="4" w:space="0"/>
+              <w:bottom w:val="single" w:color="000000" w:sz="4" w:space="0"/>
+              <w:right w:val="single" w:color="000000" w:sz="4" w:space="0"/>
             </w:tcBorders>
             <w:shd w:val="clear" w:color="auto" w:fill="auto"/>
           </w:tcPr>
@@ -224,10 +264,10 @@
           <w:tcPr>
             <w:tcW w:w="847" w:type="dxa"/>
             <w:tcBorders>
-              <w:top w:val="single" w:sz="4" w:space="0" w:color="000000"/>
-              <w:left w:val="single" w:sz="4" w:space="0" w:color="000000"/>
-              <w:bottom w:val="single" w:sz="4" w:space="0" w:color="000000"/>
-              <w:right w:val="single" w:sz="4" w:space="0" w:color="000000"/>
+              <w:top w:val="single" w:color="000000" w:sz="4" w:space="0"/>
+              <w:left w:val="single" w:color="000000" w:sz="4" w:space="0"/>
+              <w:bottom w:val="single" w:color="000000" w:sz="4" w:space="0"/>
+              <w:right w:val="single" w:color="000000" w:sz="4" w:space="0"/>
             </w:tcBorders>
             <w:shd w:val="clear" w:color="auto" w:fill="auto"/>
           </w:tcPr>
@@ -244,10 +284,10 @@
           <w:tcPr>
             <w:tcW w:w="1275" w:type="dxa"/>
             <w:tcBorders>
-              <w:top w:val="single" w:sz="4" w:space="0" w:color="000000"/>
-              <w:left w:val="single" w:sz="4" w:space="0" w:color="000000"/>
-              <w:bottom w:val="single" w:sz="4" w:space="0" w:color="000000"/>
-              <w:right w:val="single" w:sz="4" w:space="0" w:color="000000"/>
+              <w:top w:val="single" w:color="000000" w:sz="4" w:space="0"/>
+              <w:left w:val="single" w:color="000000" w:sz="4" w:space="0"/>
+              <w:bottom w:val="single" w:color="000000" w:sz="4" w:space="0"/>
+              <w:right w:val="single" w:color="000000" w:sz="4" w:space="0"/>
             </w:tcBorders>
             <w:shd w:val="clear" w:color="auto" w:fill="auto"/>
           </w:tcPr>
@@ -274,10 +314,10 @@
           <w:tcPr>
             <w:tcW w:w="1244" w:type="dxa"/>
             <w:tcBorders>
-              <w:top w:val="single" w:sz="4" w:space="0" w:color="000000"/>
-              <w:left w:val="single" w:sz="4" w:space="0" w:color="000000"/>
-              <w:bottom w:val="single" w:sz="4" w:space="0" w:color="000000"/>
-              <w:right w:val="single" w:sz="4" w:space="0" w:color="000000"/>
+              <w:top w:val="single" w:color="000000" w:sz="4" w:space="0"/>
+              <w:left w:val="single" w:color="000000" w:sz="4" w:space="0"/>
+              <w:bottom w:val="single" w:color="000000" w:sz="4" w:space="0"/>
+              <w:right w:val="single" w:color="000000" w:sz="4" w:space="0"/>
             </w:tcBorders>
             <w:shd w:val="clear" w:color="auto" w:fill="auto"/>
           </w:tcPr>
@@ -293,14 +333,31 @@
         </w:tc>
       </w:tr>
       <w:tr>
+        <w:tblPrEx>
+          <w:tblBorders>
+            <w:top w:val="single" w:color="000000" w:sz="4" w:space="0"/>
+            <w:left w:val="single" w:color="000000" w:sz="4" w:space="0"/>
+            <w:bottom w:val="single" w:color="000000" w:sz="4" w:space="0"/>
+            <w:right w:val="single" w:color="000000" w:sz="4" w:space="0"/>
+            <w:insideH w:val="single" w:color="000000" w:sz="4" w:space="0"/>
+            <w:insideV w:val="single" w:color="000000" w:sz="4" w:space="0"/>
+          </w:tblBorders>
+          <w:tblLayout w:type="fixed"/>
+          <w:tblCellMar>
+            <w:top w:w="0" w:type="dxa"/>
+            <w:left w:w="108" w:type="dxa"/>
+            <w:bottom w:w="0" w:type="dxa"/>
+            <w:right w:w="108" w:type="dxa"/>
+          </w:tblCellMar>
+        </w:tblPrEx>
         <w:tc>
           <w:tcPr>
             <w:tcW w:w="4164" w:type="dxa"/>
             <w:tcBorders>
-              <w:top w:val="single" w:sz="4" w:space="0" w:color="000000"/>
-              <w:left w:val="single" w:sz="4" w:space="0" w:color="000000"/>
-              <w:bottom w:val="single" w:sz="4" w:space="0" w:color="000000"/>
-              <w:right w:val="single" w:sz="4" w:space="0" w:color="000000"/>
+              <w:top w:val="single" w:color="000000" w:sz="4" w:space="0"/>
+              <w:left w:val="single" w:color="000000" w:sz="4" w:space="0"/>
+              <w:bottom w:val="single" w:color="000000" w:sz="4" w:space="0"/>
+              <w:right w:val="single" w:color="000000" w:sz="4" w:space="0"/>
             </w:tcBorders>
             <w:shd w:val="clear" w:color="auto" w:fill="auto"/>
           </w:tcPr>
@@ -317,10 +374,10 @@
           <w:tcPr>
             <w:tcW w:w="6860" w:type="dxa"/>
             <w:tcBorders>
-              <w:top w:val="single" w:sz="4" w:space="0" w:color="000000"/>
-              <w:left w:val="single" w:sz="4" w:space="0" w:color="000000"/>
-              <w:bottom w:val="single" w:sz="4" w:space="0" w:color="000000"/>
-              <w:right w:val="single" w:sz="4" w:space="0" w:color="000000"/>
+              <w:top w:val="single" w:color="000000" w:sz="4" w:space="0"/>
+              <w:left w:val="single" w:color="000000" w:sz="4" w:space="0"/>
+              <w:bottom w:val="single" w:color="000000" w:sz="4" w:space="0"/>
+              <w:right w:val="single" w:color="000000" w:sz="4" w:space="0"/>
             </w:tcBorders>
             <w:shd w:val="clear" w:color="auto" w:fill="auto"/>
           </w:tcPr>
@@ -337,10 +394,10 @@
           <w:tcPr>
             <w:tcW w:w="847" w:type="dxa"/>
             <w:tcBorders>
-              <w:top w:val="single" w:sz="4" w:space="0" w:color="000000"/>
-              <w:left w:val="single" w:sz="4" w:space="0" w:color="000000"/>
-              <w:bottom w:val="single" w:sz="4" w:space="0" w:color="000000"/>
-              <w:right w:val="single" w:sz="4" w:space="0" w:color="000000"/>
+              <w:top w:val="single" w:color="000000" w:sz="4" w:space="0"/>
+              <w:left w:val="single" w:color="000000" w:sz="4" w:space="0"/>
+              <w:bottom w:val="single" w:color="000000" w:sz="4" w:space="0"/>
+              <w:right w:val="single" w:color="000000" w:sz="4" w:space="0"/>
             </w:tcBorders>
             <w:shd w:val="clear" w:color="auto" w:fill="auto"/>
           </w:tcPr>
@@ -357,10 +414,10 @@
           <w:tcPr>
             <w:tcW w:w="1275" w:type="dxa"/>
             <w:tcBorders>
-              <w:top w:val="single" w:sz="4" w:space="0" w:color="000000"/>
-              <w:left w:val="single" w:sz="4" w:space="0" w:color="000000"/>
-              <w:bottom w:val="single" w:sz="4" w:space="0" w:color="000000"/>
-              <w:right w:val="single" w:sz="4" w:space="0" w:color="000000"/>
+              <w:top w:val="single" w:color="000000" w:sz="4" w:space="0"/>
+              <w:left w:val="single" w:color="000000" w:sz="4" w:space="0"/>
+              <w:bottom w:val="single" w:color="000000" w:sz="4" w:space="0"/>
+              <w:right w:val="single" w:color="000000" w:sz="4" w:space="0"/>
             </w:tcBorders>
             <w:shd w:val="clear" w:color="auto" w:fill="auto"/>
           </w:tcPr>
@@ -387,10 +444,10 @@
           <w:tcPr>
             <w:tcW w:w="1244" w:type="dxa"/>
             <w:tcBorders>
-              <w:top w:val="single" w:sz="4" w:space="0" w:color="000000"/>
-              <w:left w:val="single" w:sz="4" w:space="0" w:color="000000"/>
-              <w:bottom w:val="single" w:sz="4" w:space="0" w:color="000000"/>
-              <w:right w:val="single" w:sz="4" w:space="0" w:color="000000"/>
+              <w:top w:val="single" w:color="000000" w:sz="4" w:space="0"/>
+              <w:left w:val="single" w:color="000000" w:sz="4" w:space="0"/>
+              <w:bottom w:val="single" w:color="000000" w:sz="4" w:space="0"/>
+              <w:right w:val="single" w:color="000000" w:sz="4" w:space="0"/>
             </w:tcBorders>
             <w:shd w:val="clear" w:color="auto" w:fill="auto"/>
           </w:tcPr>
@@ -406,14 +463,31 @@
         </w:tc>
       </w:tr>
       <w:tr>
+        <w:tblPrEx>
+          <w:tblBorders>
+            <w:top w:val="single" w:color="000000" w:sz="4" w:space="0"/>
+            <w:left w:val="single" w:color="000000" w:sz="4" w:space="0"/>
+            <w:bottom w:val="single" w:color="000000" w:sz="4" w:space="0"/>
+            <w:right w:val="single" w:color="000000" w:sz="4" w:space="0"/>
+            <w:insideH w:val="single" w:color="000000" w:sz="4" w:space="0"/>
+            <w:insideV w:val="single" w:color="000000" w:sz="4" w:space="0"/>
+          </w:tblBorders>
+          <w:tblLayout w:type="fixed"/>
+          <w:tblCellMar>
+            <w:top w:w="0" w:type="dxa"/>
+            <w:left w:w="108" w:type="dxa"/>
+            <w:bottom w:w="0" w:type="dxa"/>
+            <w:right w:w="108" w:type="dxa"/>
+          </w:tblCellMar>
+        </w:tblPrEx>
         <w:tc>
           <w:tcPr>
             <w:tcW w:w="4164" w:type="dxa"/>
             <w:tcBorders>
-              <w:top w:val="single" w:sz="4" w:space="0" w:color="000000"/>
-              <w:left w:val="single" w:sz="4" w:space="0" w:color="000000"/>
-              <w:bottom w:val="single" w:sz="4" w:space="0" w:color="000000"/>
-              <w:right w:val="single" w:sz="4" w:space="0" w:color="000000"/>
+              <w:top w:val="single" w:color="000000" w:sz="4" w:space="0"/>
+              <w:left w:val="single" w:color="000000" w:sz="4" w:space="0"/>
+              <w:bottom w:val="single" w:color="000000" w:sz="4" w:space="0"/>
+              <w:right w:val="single" w:color="000000" w:sz="4" w:space="0"/>
             </w:tcBorders>
             <w:shd w:val="clear" w:color="auto" w:fill="auto"/>
           </w:tcPr>
@@ -438,10 +512,10 @@
           <w:tcPr>
             <w:tcW w:w="6860" w:type="dxa"/>
             <w:tcBorders>
-              <w:top w:val="single" w:sz="4" w:space="0" w:color="000000"/>
-              <w:left w:val="single" w:sz="4" w:space="0" w:color="000000"/>
-              <w:bottom w:val="single" w:sz="4" w:space="0" w:color="000000"/>
-              <w:right w:val="single" w:sz="4" w:space="0" w:color="000000"/>
+              <w:top w:val="single" w:color="000000" w:sz="4" w:space="0"/>
+              <w:left w:val="single" w:color="000000" w:sz="4" w:space="0"/>
+              <w:bottom w:val="single" w:color="000000" w:sz="4" w:space="0"/>
+              <w:right w:val="single" w:color="000000" w:sz="4" w:space="0"/>
             </w:tcBorders>
             <w:shd w:val="clear" w:color="auto" w:fill="auto"/>
           </w:tcPr>
@@ -458,10 +532,10 @@
           <w:tcPr>
             <w:tcW w:w="847" w:type="dxa"/>
             <w:tcBorders>
-              <w:top w:val="single" w:sz="4" w:space="0" w:color="000000"/>
-              <w:left w:val="single" w:sz="4" w:space="0" w:color="000000"/>
-              <w:bottom w:val="single" w:sz="4" w:space="0" w:color="000000"/>
-              <w:right w:val="single" w:sz="4" w:space="0" w:color="000000"/>
+              <w:top w:val="single" w:color="000000" w:sz="4" w:space="0"/>
+              <w:left w:val="single" w:color="000000" w:sz="4" w:space="0"/>
+              <w:bottom w:val="single" w:color="000000" w:sz="4" w:space="0"/>
+              <w:right w:val="single" w:color="000000" w:sz="4" w:space="0"/>
             </w:tcBorders>
             <w:shd w:val="clear" w:color="auto" w:fill="auto"/>
           </w:tcPr>
@@ -479,10 +553,10 @@
             <w:tcW w:w="1275" w:type="dxa"/>
             <w:vMerge w:val="restart"/>
             <w:tcBorders>
-              <w:top w:val="single" w:sz="4" w:space="0" w:color="000000"/>
-              <w:left w:val="single" w:sz="4" w:space="0" w:color="000000"/>
-              <w:bottom w:val="single" w:sz="4" w:space="0" w:color="000000"/>
-              <w:right w:val="single" w:sz="4" w:space="0" w:color="000000"/>
+              <w:top w:val="single" w:color="000000" w:sz="4" w:space="0"/>
+              <w:left w:val="single" w:color="000000" w:sz="4" w:space="0"/>
+              <w:bottom w:val="single" w:color="000000" w:sz="4" w:space="0"/>
+              <w:right w:val="single" w:color="000000" w:sz="4" w:space="0"/>
             </w:tcBorders>
             <w:shd w:val="clear" w:color="auto" w:fill="auto"/>
           </w:tcPr>
@@ -492,10 +566,7 @@
               <w:jc w:val="center"/>
             </w:pPr>
             <w:r>
-              <w:t xml:space="preserve">31 de </w:t>
-            </w:r>
-            <w:r>
-              <w:t>agosto</w:t>
+              <w:t>31 de agosto</w:t>
             </w:r>
           </w:p>
           <w:p>
@@ -513,10 +584,10 @@
             <w:tcW w:w="1244" w:type="dxa"/>
             <w:vMerge w:val="restart"/>
             <w:tcBorders>
-              <w:top w:val="single" w:sz="4" w:space="0" w:color="000000"/>
-              <w:left w:val="single" w:sz="4" w:space="0" w:color="000000"/>
-              <w:bottom w:val="single" w:sz="4" w:space="0" w:color="000000"/>
-              <w:right w:val="single" w:sz="4" w:space="0" w:color="000000"/>
+              <w:top w:val="single" w:color="000000" w:sz="4" w:space="0"/>
+              <w:left w:val="single" w:color="000000" w:sz="4" w:space="0"/>
+              <w:bottom w:val="single" w:color="000000" w:sz="4" w:space="0"/>
+              <w:right w:val="single" w:color="000000" w:sz="4" w:space="0"/>
             </w:tcBorders>
             <w:shd w:val="clear" w:color="auto" w:fill="auto"/>
           </w:tcPr>
@@ -532,14 +603,31 @@
         </w:tc>
       </w:tr>
       <w:tr>
+        <w:tblPrEx>
+          <w:tblBorders>
+            <w:top w:val="single" w:color="000000" w:sz="4" w:space="0"/>
+            <w:left w:val="single" w:color="000000" w:sz="4" w:space="0"/>
+            <w:bottom w:val="single" w:color="000000" w:sz="4" w:space="0"/>
+            <w:right w:val="single" w:color="000000" w:sz="4" w:space="0"/>
+            <w:insideH w:val="single" w:color="000000" w:sz="4" w:space="0"/>
+            <w:insideV w:val="single" w:color="000000" w:sz="4" w:space="0"/>
+          </w:tblBorders>
+          <w:tblLayout w:type="fixed"/>
+          <w:tblCellMar>
+            <w:top w:w="0" w:type="dxa"/>
+            <w:left w:w="108" w:type="dxa"/>
+            <w:bottom w:w="0" w:type="dxa"/>
+            <w:right w:w="108" w:type="dxa"/>
+          </w:tblCellMar>
+        </w:tblPrEx>
         <w:tc>
           <w:tcPr>
             <w:tcW w:w="4164" w:type="dxa"/>
             <w:tcBorders>
-              <w:top w:val="single" w:sz="4" w:space="0" w:color="000000"/>
-              <w:left w:val="single" w:sz="4" w:space="0" w:color="000000"/>
-              <w:bottom w:val="single" w:sz="4" w:space="0" w:color="000000"/>
-              <w:right w:val="single" w:sz="4" w:space="0" w:color="000000"/>
+              <w:top w:val="single" w:color="000000" w:sz="4" w:space="0"/>
+              <w:left w:val="single" w:color="000000" w:sz="4" w:space="0"/>
+              <w:bottom w:val="single" w:color="000000" w:sz="4" w:space="0"/>
+              <w:right w:val="single" w:color="000000" w:sz="4" w:space="0"/>
             </w:tcBorders>
             <w:shd w:val="clear" w:color="auto" w:fill="auto"/>
           </w:tcPr>
@@ -564,10 +652,10 @@
           <w:tcPr>
             <w:tcW w:w="6860" w:type="dxa"/>
             <w:tcBorders>
-              <w:top w:val="single" w:sz="4" w:space="0" w:color="000000"/>
-              <w:left w:val="single" w:sz="4" w:space="0" w:color="000000"/>
-              <w:bottom w:val="single" w:sz="4" w:space="0" w:color="000000"/>
-              <w:right w:val="single" w:sz="4" w:space="0" w:color="000000"/>
+              <w:top w:val="single" w:color="000000" w:sz="4" w:space="0"/>
+              <w:left w:val="single" w:color="000000" w:sz="4" w:space="0"/>
+              <w:bottom w:val="single" w:color="000000" w:sz="4" w:space="0"/>
+              <w:right w:val="single" w:color="000000" w:sz="4" w:space="0"/>
             </w:tcBorders>
             <w:shd w:val="clear" w:color="auto" w:fill="auto"/>
           </w:tcPr>
@@ -584,10 +672,10 @@
           <w:tcPr>
             <w:tcW w:w="847" w:type="dxa"/>
             <w:tcBorders>
-              <w:top w:val="single" w:sz="4" w:space="0" w:color="000000"/>
-              <w:left w:val="single" w:sz="4" w:space="0" w:color="000000"/>
-              <w:bottom w:val="single" w:sz="4" w:space="0" w:color="000000"/>
-              <w:right w:val="single" w:sz="4" w:space="0" w:color="000000"/>
+              <w:top w:val="single" w:color="000000" w:sz="4" w:space="0"/>
+              <w:left w:val="single" w:color="000000" w:sz="4" w:space="0"/>
+              <w:bottom w:val="single" w:color="000000" w:sz="4" w:space="0"/>
+              <w:right w:val="single" w:color="000000" w:sz="4" w:space="0"/>
             </w:tcBorders>
             <w:shd w:val="clear" w:color="auto" w:fill="auto"/>
           </w:tcPr>
@@ -603,12 +691,12 @@
         <w:tc>
           <w:tcPr>
             <w:tcW w:w="1275" w:type="dxa"/>
-            <w:vMerge/>
-            <w:tcBorders>
-              <w:top w:val="single" w:sz="4" w:space="0" w:color="000000"/>
-              <w:left w:val="single" w:sz="4" w:space="0" w:color="000000"/>
-              <w:bottom w:val="single" w:sz="4" w:space="0" w:color="000000"/>
-              <w:right w:val="single" w:sz="4" w:space="0" w:color="000000"/>
+            <w:vMerge w:val="continue"/>
+            <w:tcBorders>
+              <w:top w:val="single" w:color="000000" w:sz="4" w:space="0"/>
+              <w:left w:val="single" w:color="000000" w:sz="4" w:space="0"/>
+              <w:bottom w:val="single" w:color="000000" w:sz="4" w:space="0"/>
+              <w:right w:val="single" w:color="000000" w:sz="4" w:space="0"/>
             </w:tcBorders>
             <w:shd w:val="clear" w:color="auto" w:fill="auto"/>
           </w:tcPr>
@@ -617,12 +705,12 @@
         <w:tc>
           <w:tcPr>
             <w:tcW w:w="1244" w:type="dxa"/>
-            <w:vMerge/>
-            <w:tcBorders>
-              <w:top w:val="single" w:sz="4" w:space="0" w:color="000000"/>
-              <w:left w:val="single" w:sz="4" w:space="0" w:color="000000"/>
-              <w:bottom w:val="single" w:sz="4" w:space="0" w:color="000000"/>
-              <w:right w:val="single" w:sz="4" w:space="0" w:color="000000"/>
+            <w:vMerge w:val="continue"/>
+            <w:tcBorders>
+              <w:top w:val="single" w:color="000000" w:sz="4" w:space="0"/>
+              <w:left w:val="single" w:color="000000" w:sz="4" w:space="0"/>
+              <w:bottom w:val="single" w:color="000000" w:sz="4" w:space="0"/>
+              <w:right w:val="single" w:color="000000" w:sz="4" w:space="0"/>
             </w:tcBorders>
             <w:shd w:val="clear" w:color="auto" w:fill="auto"/>
           </w:tcPr>
@@ -630,14 +718,31 @@
         </w:tc>
       </w:tr>
       <w:tr>
+        <w:tblPrEx>
+          <w:tblBorders>
+            <w:top w:val="single" w:color="000000" w:sz="4" w:space="0"/>
+            <w:left w:val="single" w:color="000000" w:sz="4" w:space="0"/>
+            <w:bottom w:val="single" w:color="000000" w:sz="4" w:space="0"/>
+            <w:right w:val="single" w:color="000000" w:sz="4" w:space="0"/>
+            <w:insideH w:val="single" w:color="000000" w:sz="4" w:space="0"/>
+            <w:insideV w:val="single" w:color="000000" w:sz="4" w:space="0"/>
+          </w:tblBorders>
+          <w:tblLayout w:type="fixed"/>
+          <w:tblCellMar>
+            <w:top w:w="0" w:type="dxa"/>
+            <w:left w:w="108" w:type="dxa"/>
+            <w:bottom w:w="0" w:type="dxa"/>
+            <w:right w:w="108" w:type="dxa"/>
+          </w:tblCellMar>
+        </w:tblPrEx>
         <w:tc>
           <w:tcPr>
             <w:tcW w:w="4164" w:type="dxa"/>
             <w:tcBorders>
-              <w:top w:val="single" w:sz="4" w:space="0" w:color="000000"/>
-              <w:left w:val="single" w:sz="4" w:space="0" w:color="000000"/>
-              <w:bottom w:val="single" w:sz="4" w:space="0" w:color="000000"/>
-              <w:right w:val="single" w:sz="4" w:space="0" w:color="000000"/>
+              <w:top w:val="single" w:color="000000" w:sz="4" w:space="0"/>
+              <w:left w:val="single" w:color="000000" w:sz="4" w:space="0"/>
+              <w:bottom w:val="single" w:color="000000" w:sz="4" w:space="0"/>
+              <w:right w:val="single" w:color="000000" w:sz="4" w:space="0"/>
             </w:tcBorders>
             <w:shd w:val="clear" w:color="auto" w:fill="auto"/>
           </w:tcPr>
@@ -662,10 +767,10 @@
           <w:tcPr>
             <w:tcW w:w="6860" w:type="dxa"/>
             <w:tcBorders>
-              <w:top w:val="single" w:sz="4" w:space="0" w:color="000000"/>
-              <w:left w:val="single" w:sz="4" w:space="0" w:color="000000"/>
-              <w:bottom w:val="single" w:sz="4" w:space="0" w:color="000000"/>
-              <w:right w:val="single" w:sz="4" w:space="0" w:color="000000"/>
+              <w:top w:val="single" w:color="000000" w:sz="4" w:space="0"/>
+              <w:left w:val="single" w:color="000000" w:sz="4" w:space="0"/>
+              <w:bottom w:val="single" w:color="000000" w:sz="4" w:space="0"/>
+              <w:right w:val="single" w:color="000000" w:sz="4" w:space="0"/>
             </w:tcBorders>
             <w:shd w:val="clear" w:color="auto" w:fill="auto"/>
           </w:tcPr>
@@ -693,10 +798,7 @@
               </w:rPr>
             </w:pPr>
             <w:r>
-              <w:t xml:space="preserve">Exactamente 3 afirmaciones son verdaderas =&gt; cláusulas con </w:t>
-            </w:r>
-            <w:r>
-              <w:t xml:space="preserve">4 literales y fórmulas con conectivos binarios obtenidas de esos 4 literales. </w:t>
+              <w:t xml:space="preserve">Exactamente 3 afirmaciones son verdaderas =&gt; cláusulas con 4 literales y fórmulas con conectivos binarios obtenidas de esos 4 literales. </w:t>
             </w:r>
           </w:p>
         </w:tc>
@@ -704,17 +806,20 @@
           <w:tcPr>
             <w:tcW w:w="847" w:type="dxa"/>
             <w:tcBorders>
-              <w:top w:val="single" w:sz="4" w:space="0" w:color="000000"/>
-              <w:left w:val="single" w:sz="4" w:space="0" w:color="000000"/>
-              <w:bottom w:val="single" w:sz="4" w:space="0" w:color="000000"/>
-              <w:right w:val="single" w:sz="4" w:space="0" w:color="000000"/>
-            </w:tcBorders>
-            <w:shd w:val="clear" w:color="auto" w:fill="auto"/>
-          </w:tcPr>
-          <w:p>
-            <w:pPr>
-              <w:spacing w:after="0" w:line="240" w:lineRule="auto"/>
-            </w:pPr>
+              <w:top w:val="single" w:color="000000" w:sz="4" w:space="0"/>
+              <w:left w:val="single" w:color="000000" w:sz="4" w:space="0"/>
+              <w:bottom w:val="single" w:color="000000" w:sz="4" w:space="0"/>
+              <w:right w:val="single" w:color="000000" w:sz="4" w:space="0"/>
+            </w:tcBorders>
+            <w:shd w:val="clear" w:color="auto" w:fill="auto"/>
+          </w:tcPr>
+          <w:p>
+            <w:pPr>
+              <w:spacing w:after="0" w:line="240" w:lineRule="auto"/>
+            </w:pPr>
+            <w:r>
+              <w:t>OK</w:t>
+            </w:r>
           </w:p>
         </w:tc>
         <w:tc>
@@ -722,10 +827,10 @@
             <w:tcW w:w="1275" w:type="dxa"/>
             <w:vMerge w:val="restart"/>
             <w:tcBorders>
-              <w:top w:val="single" w:sz="4" w:space="0" w:color="000000"/>
-              <w:left w:val="single" w:sz="4" w:space="0" w:color="000000"/>
-              <w:bottom w:val="single" w:sz="4" w:space="0" w:color="000000"/>
-              <w:right w:val="single" w:sz="4" w:space="0" w:color="000000"/>
+              <w:top w:val="single" w:color="000000" w:sz="4" w:space="0"/>
+              <w:left w:val="single" w:color="000000" w:sz="4" w:space="0"/>
+              <w:bottom w:val="single" w:color="000000" w:sz="4" w:space="0"/>
+              <w:right w:val="single" w:color="000000" w:sz="4" w:space="0"/>
             </w:tcBorders>
             <w:shd w:val="clear" w:color="auto" w:fill="auto"/>
           </w:tcPr>
@@ -753,10 +858,10 @@
             <w:tcW w:w="1244" w:type="dxa"/>
             <w:vMerge w:val="restart"/>
             <w:tcBorders>
-              <w:top w:val="single" w:sz="4" w:space="0" w:color="000000"/>
-              <w:left w:val="single" w:sz="4" w:space="0" w:color="000000"/>
-              <w:bottom w:val="single" w:sz="4" w:space="0" w:color="000000"/>
-              <w:right w:val="single" w:sz="4" w:space="0" w:color="000000"/>
+              <w:top w:val="single" w:color="000000" w:sz="4" w:space="0"/>
+              <w:left w:val="single" w:color="000000" w:sz="4" w:space="0"/>
+              <w:bottom w:val="single" w:color="000000" w:sz="4" w:space="0"/>
+              <w:right w:val="single" w:color="000000" w:sz="4" w:space="0"/>
             </w:tcBorders>
             <w:shd w:val="clear" w:color="auto" w:fill="auto"/>
           </w:tcPr>
@@ -772,14 +877,31 @@
         </w:tc>
       </w:tr>
       <w:tr>
+        <w:tblPrEx>
+          <w:tblBorders>
+            <w:top w:val="single" w:color="000000" w:sz="4" w:space="0"/>
+            <w:left w:val="single" w:color="000000" w:sz="4" w:space="0"/>
+            <w:bottom w:val="single" w:color="000000" w:sz="4" w:space="0"/>
+            <w:right w:val="single" w:color="000000" w:sz="4" w:space="0"/>
+            <w:insideH w:val="single" w:color="000000" w:sz="4" w:space="0"/>
+            <w:insideV w:val="single" w:color="000000" w:sz="4" w:space="0"/>
+          </w:tblBorders>
+          <w:tblLayout w:type="fixed"/>
+          <w:tblCellMar>
+            <w:top w:w="0" w:type="dxa"/>
+            <w:left w:w="108" w:type="dxa"/>
+            <w:bottom w:w="0" w:type="dxa"/>
+            <w:right w:w="108" w:type="dxa"/>
+          </w:tblCellMar>
+        </w:tblPrEx>
         <w:tc>
           <w:tcPr>
             <w:tcW w:w="4164" w:type="dxa"/>
             <w:tcBorders>
-              <w:top w:val="single" w:sz="4" w:space="0" w:color="000000"/>
-              <w:left w:val="single" w:sz="4" w:space="0" w:color="000000"/>
-              <w:bottom w:val="single" w:sz="4" w:space="0" w:color="000000"/>
-              <w:right w:val="single" w:sz="4" w:space="0" w:color="000000"/>
+              <w:top w:val="single" w:color="000000" w:sz="4" w:space="0"/>
+              <w:left w:val="single" w:color="000000" w:sz="4" w:space="0"/>
+              <w:bottom w:val="single" w:color="000000" w:sz="4" w:space="0"/>
+              <w:right w:val="single" w:color="000000" w:sz="4" w:space="0"/>
             </w:tcBorders>
             <w:shd w:val="clear" w:color="auto" w:fill="auto"/>
           </w:tcPr>
@@ -804,45 +926,51 @@
           <w:tcPr>
             <w:tcW w:w="6860" w:type="dxa"/>
             <w:tcBorders>
-              <w:top w:val="single" w:sz="4" w:space="0" w:color="000000"/>
-              <w:left w:val="single" w:sz="4" w:space="0" w:color="000000"/>
-              <w:bottom w:val="single" w:sz="4" w:space="0" w:color="000000"/>
-              <w:right w:val="single" w:sz="4" w:space="0" w:color="000000"/>
-            </w:tcBorders>
-            <w:shd w:val="clear" w:color="auto" w:fill="auto"/>
-          </w:tcPr>
-          <w:p>
-            <w:pPr>
-              <w:spacing w:after="0" w:line="240" w:lineRule="auto"/>
-            </w:pPr>
+              <w:top w:val="single" w:color="000000" w:sz="4" w:space="0"/>
+              <w:left w:val="single" w:color="000000" w:sz="4" w:space="0"/>
+              <w:bottom w:val="single" w:color="000000" w:sz="4" w:space="0"/>
+              <w:right w:val="single" w:color="000000" w:sz="4" w:space="0"/>
+            </w:tcBorders>
+            <w:shd w:val="clear" w:color="auto" w:fill="auto"/>
+          </w:tcPr>
+          <w:p>
+            <w:pPr>
+              <w:spacing w:after="0" w:line="240" w:lineRule="auto"/>
+            </w:pPr>
+            <w:r>
+              <w:t>Claves_representacion.pdf</w:t>
+            </w:r>
           </w:p>
         </w:tc>
         <w:tc>
           <w:tcPr>
             <w:tcW w:w="847" w:type="dxa"/>
             <w:tcBorders>
-              <w:top w:val="single" w:sz="4" w:space="0" w:color="000000"/>
-              <w:left w:val="single" w:sz="4" w:space="0" w:color="000000"/>
-              <w:bottom w:val="single" w:sz="4" w:space="0" w:color="000000"/>
-              <w:right w:val="single" w:sz="4" w:space="0" w:color="000000"/>
-            </w:tcBorders>
-            <w:shd w:val="clear" w:color="auto" w:fill="auto"/>
-          </w:tcPr>
-          <w:p>
-            <w:pPr>
-              <w:spacing w:after="0" w:line="240" w:lineRule="auto"/>
-            </w:pPr>
+              <w:top w:val="single" w:color="000000" w:sz="4" w:space="0"/>
+              <w:left w:val="single" w:color="000000" w:sz="4" w:space="0"/>
+              <w:bottom w:val="single" w:color="000000" w:sz="4" w:space="0"/>
+              <w:right w:val="single" w:color="000000" w:sz="4" w:space="0"/>
+            </w:tcBorders>
+            <w:shd w:val="clear" w:color="auto" w:fill="auto"/>
+          </w:tcPr>
+          <w:p>
+            <w:pPr>
+              <w:spacing w:after="0" w:line="240" w:lineRule="auto"/>
+            </w:pPr>
+            <w:r>
+              <w:t>OK</w:t>
+            </w:r>
           </w:p>
         </w:tc>
         <w:tc>
           <w:tcPr>
             <w:tcW w:w="1275" w:type="dxa"/>
-            <w:vMerge/>
-            <w:tcBorders>
-              <w:top w:val="single" w:sz="4" w:space="0" w:color="000000"/>
-              <w:left w:val="single" w:sz="4" w:space="0" w:color="000000"/>
-              <w:bottom w:val="single" w:sz="4" w:space="0" w:color="000000"/>
-              <w:right w:val="single" w:sz="4" w:space="0" w:color="000000"/>
+            <w:vMerge w:val="continue"/>
+            <w:tcBorders>
+              <w:top w:val="single" w:color="000000" w:sz="4" w:space="0"/>
+              <w:left w:val="single" w:color="000000" w:sz="4" w:space="0"/>
+              <w:bottom w:val="single" w:color="000000" w:sz="4" w:space="0"/>
+              <w:right w:val="single" w:color="000000" w:sz="4" w:space="0"/>
             </w:tcBorders>
             <w:shd w:val="clear" w:color="auto" w:fill="auto"/>
           </w:tcPr>
@@ -851,12 +979,12 @@
         <w:tc>
           <w:tcPr>
             <w:tcW w:w="1244" w:type="dxa"/>
-            <w:vMerge/>
-            <w:tcBorders>
-              <w:top w:val="single" w:sz="4" w:space="0" w:color="000000"/>
-              <w:left w:val="single" w:sz="4" w:space="0" w:color="000000"/>
-              <w:bottom w:val="single" w:sz="4" w:space="0" w:color="000000"/>
-              <w:right w:val="single" w:sz="4" w:space="0" w:color="000000"/>
+            <w:vMerge w:val="continue"/>
+            <w:tcBorders>
+              <w:top w:val="single" w:color="000000" w:sz="4" w:space="0"/>
+              <w:left w:val="single" w:color="000000" w:sz="4" w:space="0"/>
+              <w:bottom w:val="single" w:color="000000" w:sz="4" w:space="0"/>
+              <w:right w:val="single" w:color="000000" w:sz="4" w:space="0"/>
             </w:tcBorders>
             <w:shd w:val="clear" w:color="auto" w:fill="auto"/>
           </w:tcPr>
@@ -864,14 +992,31 @@
         </w:tc>
       </w:tr>
       <w:tr>
+        <w:tblPrEx>
+          <w:tblBorders>
+            <w:top w:val="single" w:color="000000" w:sz="4" w:space="0"/>
+            <w:left w:val="single" w:color="000000" w:sz="4" w:space="0"/>
+            <w:bottom w:val="single" w:color="000000" w:sz="4" w:space="0"/>
+            <w:right w:val="single" w:color="000000" w:sz="4" w:space="0"/>
+            <w:insideH w:val="single" w:color="000000" w:sz="4" w:space="0"/>
+            <w:insideV w:val="single" w:color="000000" w:sz="4" w:space="0"/>
+          </w:tblBorders>
+          <w:tblLayout w:type="fixed"/>
+          <w:tblCellMar>
+            <w:top w:w="0" w:type="dxa"/>
+            <w:left w:w="108" w:type="dxa"/>
+            <w:bottom w:w="0" w:type="dxa"/>
+            <w:right w:w="108" w:type="dxa"/>
+          </w:tblCellMar>
+        </w:tblPrEx>
         <w:tc>
           <w:tcPr>
             <w:tcW w:w="4164" w:type="dxa"/>
             <w:tcBorders>
-              <w:top w:val="single" w:sz="4" w:space="0" w:color="000000"/>
-              <w:left w:val="single" w:sz="4" w:space="0" w:color="000000"/>
-              <w:bottom w:val="single" w:sz="4" w:space="0" w:color="000000"/>
-              <w:right w:val="single" w:sz="4" w:space="0" w:color="000000"/>
+              <w:top w:val="single" w:color="000000" w:sz="4" w:space="0"/>
+              <w:left w:val="single" w:color="000000" w:sz="4" w:space="0"/>
+              <w:bottom w:val="single" w:color="000000" w:sz="4" w:space="0"/>
+              <w:right w:val="single" w:color="000000" w:sz="4" w:space="0"/>
             </w:tcBorders>
             <w:shd w:val="clear" w:color="auto" w:fill="auto"/>
           </w:tcPr>
@@ -888,10 +1033,7 @@
               <w:spacing w:after="0" w:line="240" w:lineRule="auto"/>
             </w:pPr>
             <w:r>
-              <w:t xml:space="preserve">(uso en línea de </w:t>
-            </w:r>
-            <w:r>
-              <w:t>comando)</w:t>
+              <w:t>(uso en línea de comando)</w:t>
             </w:r>
           </w:p>
         </w:tc>
@@ -899,27 +1041,64 @@
           <w:tcPr>
             <w:tcW w:w="6860" w:type="dxa"/>
             <w:tcBorders>
-              <w:top w:val="single" w:sz="4" w:space="0" w:color="000000"/>
-              <w:left w:val="single" w:sz="4" w:space="0" w:color="000000"/>
-              <w:bottom w:val="single" w:sz="4" w:space="0" w:color="000000"/>
-              <w:right w:val="single" w:sz="4" w:space="0" w:color="000000"/>
-            </w:tcBorders>
-            <w:shd w:val="clear" w:color="auto" w:fill="auto"/>
-          </w:tcPr>
-          <w:p>
-            <w:pPr>
-              <w:spacing w:after="0" w:line="240" w:lineRule="auto"/>
-            </w:pPr>
+              <w:top w:val="single" w:color="000000" w:sz="4" w:space="0"/>
+              <w:left w:val="single" w:color="000000" w:sz="4" w:space="0"/>
+              <w:bottom w:val="single" w:color="000000" w:sz="4" w:space="0"/>
+              <w:right w:val="single" w:color="000000" w:sz="4" w:space="0"/>
+            </w:tcBorders>
+            <w:shd w:val="clear" w:color="auto" w:fill="auto"/>
+          </w:tcPr>
+          <w:p>
+            <w:pPr>
+              <w:spacing w:after="0" w:line="240" w:lineRule="auto"/>
+            </w:pPr>
+            <w:r>
+              <w:t>$ python visualizacion.py puertas.csv</w:t>
+            </w:r>
+          </w:p>
+          <w:p>
+            <w:pPr>
+              <w:spacing w:after="0" w:line="240" w:lineRule="auto"/>
+            </w:pPr>
+          </w:p>
+          <w:p>
+            <w:pPr>
+              <w:spacing w:after="0" w:line="240" w:lineRule="auto"/>
+            </w:pPr>
+            <w:r>
+              <w:t>“puertas.csv” es un archivo donde cada línea, en caso de que hayan varias, contiene la representación de cuatro puertas que pueden o no tener asociado un diploma. Cada puerta está representada por un literal. En este ejemplo es:</w:t>
+            </w:r>
+          </w:p>
+          <w:p>
+            <w:pPr>
+              <w:spacing w:after="0" w:line="240" w:lineRule="auto"/>
+            </w:pPr>
+          </w:p>
+          <w:p>
+            <w:pPr>
+              <w:spacing w:after="0" w:line="240" w:lineRule="auto"/>
+            </w:pPr>
+            <w:r>
+              <w:t>~1,~2,3,</w:t>
+            </w:r>
+            <w:r>
+              <w:t>~</w:t>
+            </w:r>
+            <w:bookmarkStart w:id="0" w:name="_GoBack"/>
+            <w:bookmarkEnd w:id="0"/>
+            <w:r>
+              <w:t>4</w:t>
+            </w:r>
           </w:p>
         </w:tc>
         <w:tc>
           <w:tcPr>
             <w:tcW w:w="847" w:type="dxa"/>
             <w:tcBorders>
-              <w:top w:val="single" w:sz="4" w:space="0" w:color="000000"/>
-              <w:left w:val="single" w:sz="4" w:space="0" w:color="000000"/>
-              <w:bottom w:val="single" w:sz="4" w:space="0" w:color="000000"/>
-              <w:right w:val="single" w:sz="4" w:space="0" w:color="000000"/>
+              <w:top w:val="single" w:color="000000" w:sz="4" w:space="0"/>
+              <w:left w:val="single" w:color="000000" w:sz="4" w:space="0"/>
+              <w:bottom w:val="single" w:color="000000" w:sz="4" w:space="0"/>
+              <w:right w:val="single" w:color="000000" w:sz="4" w:space="0"/>
             </w:tcBorders>
             <w:shd w:val="clear" w:color="auto" w:fill="auto"/>
           </w:tcPr>
@@ -934,10 +1113,10 @@
             <w:tcW w:w="1275" w:type="dxa"/>
             <w:vMerge w:val="restart"/>
             <w:tcBorders>
-              <w:top w:val="single" w:sz="4" w:space="0" w:color="000000"/>
-              <w:left w:val="single" w:sz="4" w:space="0" w:color="000000"/>
-              <w:bottom w:val="single" w:sz="4" w:space="0" w:color="000000"/>
-              <w:right w:val="single" w:sz="4" w:space="0" w:color="000000"/>
+              <w:top w:val="single" w:color="000000" w:sz="4" w:space="0"/>
+              <w:left w:val="single" w:color="000000" w:sz="4" w:space="0"/>
+              <w:bottom w:val="single" w:color="000000" w:sz="4" w:space="0"/>
+              <w:right w:val="single" w:color="000000" w:sz="4" w:space="0"/>
             </w:tcBorders>
             <w:shd w:val="clear" w:color="auto" w:fill="auto"/>
           </w:tcPr>
@@ -956,10 +1135,10 @@
             <w:tcW w:w="1244" w:type="dxa"/>
             <w:vMerge w:val="restart"/>
             <w:tcBorders>
-              <w:top w:val="single" w:sz="4" w:space="0" w:color="000000"/>
-              <w:left w:val="single" w:sz="4" w:space="0" w:color="000000"/>
-              <w:bottom w:val="single" w:sz="4" w:space="0" w:color="000000"/>
-              <w:right w:val="single" w:sz="4" w:space="0" w:color="000000"/>
+              <w:top w:val="single" w:color="000000" w:sz="4" w:space="0"/>
+              <w:left w:val="single" w:color="000000" w:sz="4" w:space="0"/>
+              <w:bottom w:val="single" w:color="000000" w:sz="4" w:space="0"/>
+              <w:right w:val="single" w:color="000000" w:sz="4" w:space="0"/>
             </w:tcBorders>
             <w:shd w:val="clear" w:color="auto" w:fill="auto"/>
           </w:tcPr>
@@ -975,14 +1154,31 @@
         </w:tc>
       </w:tr>
       <w:tr>
+        <w:tblPrEx>
+          <w:tblBorders>
+            <w:top w:val="single" w:color="000000" w:sz="4" w:space="0"/>
+            <w:left w:val="single" w:color="000000" w:sz="4" w:space="0"/>
+            <w:bottom w:val="single" w:color="000000" w:sz="4" w:space="0"/>
+            <w:right w:val="single" w:color="000000" w:sz="4" w:space="0"/>
+            <w:insideH w:val="single" w:color="000000" w:sz="4" w:space="0"/>
+            <w:insideV w:val="single" w:color="000000" w:sz="4" w:space="0"/>
+          </w:tblBorders>
+          <w:tblLayout w:type="fixed"/>
+          <w:tblCellMar>
+            <w:top w:w="0" w:type="dxa"/>
+            <w:left w:w="108" w:type="dxa"/>
+            <w:bottom w:w="0" w:type="dxa"/>
+            <w:right w:w="108" w:type="dxa"/>
+          </w:tblCellMar>
+        </w:tblPrEx>
         <w:tc>
           <w:tcPr>
             <w:tcW w:w="4164" w:type="dxa"/>
             <w:tcBorders>
-              <w:top w:val="single" w:sz="4" w:space="0" w:color="000000"/>
-              <w:left w:val="single" w:sz="4" w:space="0" w:color="000000"/>
-              <w:bottom w:val="single" w:sz="4" w:space="0" w:color="000000"/>
-              <w:right w:val="single" w:sz="4" w:space="0" w:color="000000"/>
+              <w:top w:val="single" w:color="000000" w:sz="4" w:space="0"/>
+              <w:left w:val="single" w:color="000000" w:sz="4" w:space="0"/>
+              <w:bottom w:val="single" w:color="000000" w:sz="4" w:space="0"/>
+              <w:right w:val="single" w:color="000000" w:sz="4" w:space="0"/>
             </w:tcBorders>
             <w:shd w:val="clear" w:color="auto" w:fill="auto"/>
           </w:tcPr>
@@ -1007,27 +1203,30 @@
           <w:tcPr>
             <w:tcW w:w="6860" w:type="dxa"/>
             <w:tcBorders>
-              <w:top w:val="single" w:sz="4" w:space="0" w:color="000000"/>
-              <w:left w:val="single" w:sz="4" w:space="0" w:color="000000"/>
-              <w:bottom w:val="single" w:sz="4" w:space="0" w:color="000000"/>
-              <w:right w:val="single" w:sz="4" w:space="0" w:color="000000"/>
-            </w:tcBorders>
-            <w:shd w:val="clear" w:color="auto" w:fill="auto"/>
-          </w:tcPr>
-          <w:p>
-            <w:pPr>
-              <w:spacing w:after="0" w:line="240" w:lineRule="auto"/>
-            </w:pPr>
+              <w:top w:val="single" w:color="000000" w:sz="4" w:space="0"/>
+              <w:left w:val="single" w:color="000000" w:sz="4" w:space="0"/>
+              <w:bottom w:val="single" w:color="000000" w:sz="4" w:space="0"/>
+              <w:right w:val="single" w:color="000000" w:sz="4" w:space="0"/>
+            </w:tcBorders>
+            <w:shd w:val="clear" w:color="auto" w:fill="auto"/>
+          </w:tcPr>
+          <w:p>
+            <w:pPr>
+              <w:spacing w:after="0" w:line="240" w:lineRule="auto"/>
+            </w:pPr>
+            <w:r>
+              <w:t>visualizacion.py</w:t>
+            </w:r>
           </w:p>
         </w:tc>
         <w:tc>
           <w:tcPr>
             <w:tcW w:w="847" w:type="dxa"/>
             <w:tcBorders>
-              <w:top w:val="single" w:sz="4" w:space="0" w:color="000000"/>
-              <w:left w:val="single" w:sz="4" w:space="0" w:color="000000"/>
-              <w:bottom w:val="single" w:sz="4" w:space="0" w:color="000000"/>
-              <w:right w:val="single" w:sz="4" w:space="0" w:color="000000"/>
+              <w:top w:val="single" w:color="000000" w:sz="4" w:space="0"/>
+              <w:left w:val="single" w:color="000000" w:sz="4" w:space="0"/>
+              <w:bottom w:val="single" w:color="000000" w:sz="4" w:space="0"/>
+              <w:right w:val="single" w:color="000000" w:sz="4" w:space="0"/>
             </w:tcBorders>
             <w:shd w:val="clear" w:color="auto" w:fill="auto"/>
           </w:tcPr>
@@ -1040,12 +1239,12 @@
         <w:tc>
           <w:tcPr>
             <w:tcW w:w="1275" w:type="dxa"/>
-            <w:vMerge/>
-            <w:tcBorders>
-              <w:top w:val="single" w:sz="4" w:space="0" w:color="000000"/>
-              <w:left w:val="single" w:sz="4" w:space="0" w:color="000000"/>
-              <w:bottom w:val="single" w:sz="4" w:space="0" w:color="000000"/>
-              <w:right w:val="single" w:sz="4" w:space="0" w:color="000000"/>
+            <w:vMerge w:val="continue"/>
+            <w:tcBorders>
+              <w:top w:val="single" w:color="000000" w:sz="4" w:space="0"/>
+              <w:left w:val="single" w:color="000000" w:sz="4" w:space="0"/>
+              <w:bottom w:val="single" w:color="000000" w:sz="4" w:space="0"/>
+              <w:right w:val="single" w:color="000000" w:sz="4" w:space="0"/>
             </w:tcBorders>
             <w:shd w:val="clear" w:color="auto" w:fill="auto"/>
           </w:tcPr>
@@ -1054,12 +1253,12 @@
         <w:tc>
           <w:tcPr>
             <w:tcW w:w="1244" w:type="dxa"/>
-            <w:vMerge/>
-            <w:tcBorders>
-              <w:top w:val="single" w:sz="4" w:space="0" w:color="000000"/>
-              <w:left w:val="single" w:sz="4" w:space="0" w:color="000000"/>
-              <w:bottom w:val="single" w:sz="4" w:space="0" w:color="000000"/>
-              <w:right w:val="single" w:sz="4" w:space="0" w:color="000000"/>
+            <w:vMerge w:val="continue"/>
+            <w:tcBorders>
+              <w:top w:val="single" w:color="000000" w:sz="4" w:space="0"/>
+              <w:left w:val="single" w:color="000000" w:sz="4" w:space="0"/>
+              <w:bottom w:val="single" w:color="000000" w:sz="4" w:space="0"/>
+              <w:right w:val="single" w:color="000000" w:sz="4" w:space="0"/>
             </w:tcBorders>
             <w:shd w:val="clear" w:color="auto" w:fill="auto"/>
           </w:tcPr>
@@ -1067,14 +1266,31 @@
         </w:tc>
       </w:tr>
       <w:tr>
+        <w:tblPrEx>
+          <w:tblBorders>
+            <w:top w:val="single" w:color="000000" w:sz="4" w:space="0"/>
+            <w:left w:val="single" w:color="000000" w:sz="4" w:space="0"/>
+            <w:bottom w:val="single" w:color="000000" w:sz="4" w:space="0"/>
+            <w:right w:val="single" w:color="000000" w:sz="4" w:space="0"/>
+            <w:insideH w:val="single" w:color="000000" w:sz="4" w:space="0"/>
+            <w:insideV w:val="single" w:color="000000" w:sz="4" w:space="0"/>
+          </w:tblBorders>
+          <w:tblLayout w:type="fixed"/>
+          <w:tblCellMar>
+            <w:top w:w="0" w:type="dxa"/>
+            <w:left w:w="108" w:type="dxa"/>
+            <w:bottom w:w="0" w:type="dxa"/>
+            <w:right w:w="108" w:type="dxa"/>
+          </w:tblCellMar>
+        </w:tblPrEx>
         <w:tc>
           <w:tcPr>
             <w:tcW w:w="4164" w:type="dxa"/>
             <w:tcBorders>
-              <w:top w:val="single" w:sz="4" w:space="0" w:color="000000"/>
-              <w:left w:val="single" w:sz="4" w:space="0" w:color="000000"/>
-              <w:bottom w:val="single" w:sz="4" w:space="0" w:color="000000"/>
-              <w:right w:val="single" w:sz="4" w:space="0" w:color="000000"/>
+              <w:top w:val="single" w:color="000000" w:sz="4" w:space="0"/>
+              <w:left w:val="single" w:color="000000" w:sz="4" w:space="0"/>
+              <w:bottom w:val="single" w:color="000000" w:sz="4" w:space="0"/>
+              <w:right w:val="single" w:color="000000" w:sz="4" w:space="0"/>
             </w:tcBorders>
             <w:shd w:val="clear" w:color="auto" w:fill="auto"/>
           </w:tcPr>
@@ -1099,10 +1315,10 @@
           <w:tcPr>
             <w:tcW w:w="6860" w:type="dxa"/>
             <w:tcBorders>
-              <w:top w:val="single" w:sz="4" w:space="0" w:color="000000"/>
-              <w:left w:val="single" w:sz="4" w:space="0" w:color="000000"/>
-              <w:bottom w:val="single" w:sz="4" w:space="0" w:color="000000"/>
-              <w:right w:val="single" w:sz="4" w:space="0" w:color="000000"/>
+              <w:top w:val="single" w:color="000000" w:sz="4" w:space="0"/>
+              <w:left w:val="single" w:color="000000" w:sz="4" w:space="0"/>
+              <w:bottom w:val="single" w:color="000000" w:sz="4" w:space="0"/>
+              <w:right w:val="single" w:color="000000" w:sz="4" w:space="0"/>
             </w:tcBorders>
             <w:shd w:val="clear" w:color="auto" w:fill="auto"/>
           </w:tcPr>
@@ -1116,10 +1332,10 @@
           <w:tcPr>
             <w:tcW w:w="847" w:type="dxa"/>
             <w:tcBorders>
-              <w:top w:val="single" w:sz="4" w:space="0" w:color="000000"/>
-              <w:left w:val="single" w:sz="4" w:space="0" w:color="000000"/>
-              <w:bottom w:val="single" w:sz="4" w:space="0" w:color="000000"/>
-              <w:right w:val="single" w:sz="4" w:space="0" w:color="000000"/>
+              <w:top w:val="single" w:color="000000" w:sz="4" w:space="0"/>
+              <w:left w:val="single" w:color="000000" w:sz="4" w:space="0"/>
+              <w:bottom w:val="single" w:color="000000" w:sz="4" w:space="0"/>
+              <w:right w:val="single" w:color="000000" w:sz="4" w:space="0"/>
             </w:tcBorders>
             <w:shd w:val="clear" w:color="auto" w:fill="auto"/>
           </w:tcPr>
@@ -1134,10 +1350,10 @@
             <w:tcW w:w="1275" w:type="dxa"/>
             <w:vMerge w:val="restart"/>
             <w:tcBorders>
-              <w:top w:val="single" w:sz="4" w:space="0" w:color="000000"/>
-              <w:left w:val="single" w:sz="4" w:space="0" w:color="000000"/>
-              <w:bottom w:val="single" w:sz="4" w:space="0" w:color="000000"/>
-              <w:right w:val="single" w:sz="4" w:space="0" w:color="000000"/>
+              <w:top w:val="single" w:color="000000" w:sz="4" w:space="0"/>
+              <w:left w:val="single" w:color="000000" w:sz="4" w:space="0"/>
+              <w:bottom w:val="single" w:color="000000" w:sz="4" w:space="0"/>
+              <w:right w:val="single" w:color="000000" w:sz="4" w:space="0"/>
             </w:tcBorders>
             <w:shd w:val="clear" w:color="auto" w:fill="auto"/>
           </w:tcPr>
@@ -1156,10 +1372,10 @@
             <w:tcW w:w="1244" w:type="dxa"/>
             <w:vMerge w:val="restart"/>
             <w:tcBorders>
-              <w:top w:val="single" w:sz="4" w:space="0" w:color="000000"/>
-              <w:left w:val="single" w:sz="4" w:space="0" w:color="000000"/>
-              <w:bottom w:val="single" w:sz="4" w:space="0" w:color="000000"/>
-              <w:right w:val="single" w:sz="4" w:space="0" w:color="000000"/>
+              <w:top w:val="single" w:color="000000" w:sz="4" w:space="0"/>
+              <w:left w:val="single" w:color="000000" w:sz="4" w:space="0"/>
+              <w:bottom w:val="single" w:color="000000" w:sz="4" w:space="0"/>
+              <w:right w:val="single" w:color="000000" w:sz="4" w:space="0"/>
             </w:tcBorders>
             <w:shd w:val="clear" w:color="auto" w:fill="auto"/>
           </w:tcPr>
@@ -1175,14 +1391,31 @@
         </w:tc>
       </w:tr>
       <w:tr>
+        <w:tblPrEx>
+          <w:tblBorders>
+            <w:top w:val="single" w:color="000000" w:sz="4" w:space="0"/>
+            <w:left w:val="single" w:color="000000" w:sz="4" w:space="0"/>
+            <w:bottom w:val="single" w:color="000000" w:sz="4" w:space="0"/>
+            <w:right w:val="single" w:color="000000" w:sz="4" w:space="0"/>
+            <w:insideH w:val="single" w:color="000000" w:sz="4" w:space="0"/>
+            <w:insideV w:val="single" w:color="000000" w:sz="4" w:space="0"/>
+          </w:tblBorders>
+          <w:tblLayout w:type="fixed"/>
+          <w:tblCellMar>
+            <w:top w:w="0" w:type="dxa"/>
+            <w:left w:w="108" w:type="dxa"/>
+            <w:bottom w:w="0" w:type="dxa"/>
+            <w:right w:w="108" w:type="dxa"/>
+          </w:tblCellMar>
+        </w:tblPrEx>
         <w:tc>
           <w:tcPr>
             <w:tcW w:w="4164" w:type="dxa"/>
             <w:tcBorders>
-              <w:top w:val="single" w:sz="4" w:space="0" w:color="000000"/>
-              <w:left w:val="single" w:sz="4" w:space="0" w:color="000000"/>
-              <w:bottom w:val="single" w:sz="4" w:space="0" w:color="000000"/>
-              <w:right w:val="single" w:sz="4" w:space="0" w:color="000000"/>
+              <w:top w:val="single" w:color="000000" w:sz="4" w:space="0"/>
+              <w:left w:val="single" w:color="000000" w:sz="4" w:space="0"/>
+              <w:bottom w:val="single" w:color="000000" w:sz="4" w:space="0"/>
+              <w:right w:val="single" w:color="000000" w:sz="4" w:space="0"/>
             </w:tcBorders>
             <w:shd w:val="clear" w:color="auto" w:fill="auto"/>
           </w:tcPr>
@@ -1207,10 +1440,10 @@
           <w:tcPr>
             <w:tcW w:w="6860" w:type="dxa"/>
             <w:tcBorders>
-              <w:top w:val="single" w:sz="4" w:space="0" w:color="000000"/>
-              <w:left w:val="single" w:sz="4" w:space="0" w:color="000000"/>
-              <w:bottom w:val="single" w:sz="4" w:space="0" w:color="000000"/>
-              <w:right w:val="single" w:sz="4" w:space="0" w:color="000000"/>
+              <w:top w:val="single" w:color="000000" w:sz="4" w:space="0"/>
+              <w:left w:val="single" w:color="000000" w:sz="4" w:space="0"/>
+              <w:bottom w:val="single" w:color="000000" w:sz="4" w:space="0"/>
+              <w:right w:val="single" w:color="000000" w:sz="4" w:space="0"/>
             </w:tcBorders>
             <w:shd w:val="clear" w:color="auto" w:fill="auto"/>
           </w:tcPr>
@@ -1224,10 +1457,10 @@
           <w:tcPr>
             <w:tcW w:w="847" w:type="dxa"/>
             <w:tcBorders>
-              <w:top w:val="single" w:sz="4" w:space="0" w:color="000000"/>
-              <w:left w:val="single" w:sz="4" w:space="0" w:color="000000"/>
-              <w:bottom w:val="single" w:sz="4" w:space="0" w:color="000000"/>
-              <w:right w:val="single" w:sz="4" w:space="0" w:color="000000"/>
+              <w:top w:val="single" w:color="000000" w:sz="4" w:space="0"/>
+              <w:left w:val="single" w:color="000000" w:sz="4" w:space="0"/>
+              <w:bottom w:val="single" w:color="000000" w:sz="4" w:space="0"/>
+              <w:right w:val="single" w:color="000000" w:sz="4" w:space="0"/>
             </w:tcBorders>
             <w:shd w:val="clear" w:color="auto" w:fill="auto"/>
           </w:tcPr>
@@ -1240,12 +1473,12 @@
         <w:tc>
           <w:tcPr>
             <w:tcW w:w="1275" w:type="dxa"/>
-            <w:vMerge/>
-            <w:tcBorders>
-              <w:top w:val="single" w:sz="4" w:space="0" w:color="000000"/>
-              <w:left w:val="single" w:sz="4" w:space="0" w:color="000000"/>
-              <w:bottom w:val="single" w:sz="4" w:space="0" w:color="000000"/>
-              <w:right w:val="single" w:sz="4" w:space="0" w:color="000000"/>
+            <w:vMerge w:val="continue"/>
+            <w:tcBorders>
+              <w:top w:val="single" w:color="000000" w:sz="4" w:space="0"/>
+              <w:left w:val="single" w:color="000000" w:sz="4" w:space="0"/>
+              <w:bottom w:val="single" w:color="000000" w:sz="4" w:space="0"/>
+              <w:right w:val="single" w:color="000000" w:sz="4" w:space="0"/>
             </w:tcBorders>
             <w:shd w:val="clear" w:color="auto" w:fill="auto"/>
           </w:tcPr>
@@ -1254,12 +1487,12 @@
         <w:tc>
           <w:tcPr>
             <w:tcW w:w="1244" w:type="dxa"/>
-            <w:vMerge/>
-            <w:tcBorders>
-              <w:top w:val="single" w:sz="4" w:space="0" w:color="000000"/>
-              <w:left w:val="single" w:sz="4" w:space="0" w:color="000000"/>
-              <w:bottom w:val="single" w:sz="4" w:space="0" w:color="000000"/>
-              <w:right w:val="single" w:sz="4" w:space="0" w:color="000000"/>
+            <w:vMerge w:val="continue"/>
+            <w:tcBorders>
+              <w:top w:val="single" w:color="000000" w:sz="4" w:space="0"/>
+              <w:left w:val="single" w:color="000000" w:sz="4" w:space="0"/>
+              <w:bottom w:val="single" w:color="000000" w:sz="4" w:space="0"/>
+              <w:right w:val="single" w:color="000000" w:sz="4" w:space="0"/>
             </w:tcBorders>
             <w:shd w:val="clear" w:color="auto" w:fill="auto"/>
           </w:tcPr>
@@ -1267,14 +1500,31 @@
         </w:tc>
       </w:tr>
       <w:tr>
+        <w:tblPrEx>
+          <w:tblBorders>
+            <w:top w:val="single" w:color="000000" w:sz="4" w:space="0"/>
+            <w:left w:val="single" w:color="000000" w:sz="4" w:space="0"/>
+            <w:bottom w:val="single" w:color="000000" w:sz="4" w:space="0"/>
+            <w:right w:val="single" w:color="000000" w:sz="4" w:space="0"/>
+            <w:insideH w:val="single" w:color="000000" w:sz="4" w:space="0"/>
+            <w:insideV w:val="single" w:color="000000" w:sz="4" w:space="0"/>
+          </w:tblBorders>
+          <w:tblLayout w:type="fixed"/>
+          <w:tblCellMar>
+            <w:top w:w="0" w:type="dxa"/>
+            <w:left w:w="108" w:type="dxa"/>
+            <w:bottom w:w="0" w:type="dxa"/>
+            <w:right w:w="108" w:type="dxa"/>
+          </w:tblCellMar>
+        </w:tblPrEx>
         <w:tc>
           <w:tcPr>
             <w:tcW w:w="4164" w:type="dxa"/>
             <w:tcBorders>
-              <w:top w:val="single" w:sz="4" w:space="0" w:color="000000"/>
-              <w:left w:val="single" w:sz="4" w:space="0" w:color="000000"/>
-              <w:bottom w:val="single" w:sz="4" w:space="0" w:color="000000"/>
-              <w:right w:val="single" w:sz="4" w:space="0" w:color="000000"/>
+              <w:top w:val="single" w:color="000000" w:sz="4" w:space="0"/>
+              <w:left w:val="single" w:color="000000" w:sz="4" w:space="0"/>
+              <w:bottom w:val="single" w:color="000000" w:sz="4" w:space="0"/>
+              <w:right w:val="single" w:color="000000" w:sz="4" w:space="0"/>
             </w:tcBorders>
             <w:shd w:val="clear" w:color="auto" w:fill="auto"/>
           </w:tcPr>
@@ -1291,10 +1541,7 @@
               <w:spacing w:after="0" w:line="240" w:lineRule="auto"/>
             </w:pPr>
             <w:r>
-              <w:t xml:space="preserve">(uso en </w:t>
-            </w:r>
-            <w:r>
-              <w:t>línea de comando)</w:t>
+              <w:t>(uso en línea de comando)</w:t>
             </w:r>
           </w:p>
         </w:tc>
@@ -1302,10 +1549,10 @@
           <w:tcPr>
             <w:tcW w:w="6860" w:type="dxa"/>
             <w:tcBorders>
-              <w:top w:val="single" w:sz="4" w:space="0" w:color="000000"/>
-              <w:left w:val="single" w:sz="4" w:space="0" w:color="000000"/>
-              <w:bottom w:val="single" w:sz="4" w:space="0" w:color="000000"/>
-              <w:right w:val="single" w:sz="4" w:space="0" w:color="000000"/>
+              <w:top w:val="single" w:color="000000" w:sz="4" w:space="0"/>
+              <w:left w:val="single" w:color="000000" w:sz="4" w:space="0"/>
+              <w:bottom w:val="single" w:color="000000" w:sz="4" w:space="0"/>
+              <w:right w:val="single" w:color="000000" w:sz="4" w:space="0"/>
             </w:tcBorders>
             <w:shd w:val="clear" w:color="auto" w:fill="auto"/>
           </w:tcPr>
@@ -1319,10 +1566,10 @@
           <w:tcPr>
             <w:tcW w:w="847" w:type="dxa"/>
             <w:tcBorders>
-              <w:top w:val="single" w:sz="4" w:space="0" w:color="000000"/>
-              <w:left w:val="single" w:sz="4" w:space="0" w:color="000000"/>
-              <w:bottom w:val="single" w:sz="4" w:space="0" w:color="000000"/>
-              <w:right w:val="single" w:sz="4" w:space="0" w:color="000000"/>
+              <w:top w:val="single" w:color="000000" w:sz="4" w:space="0"/>
+              <w:left w:val="single" w:color="000000" w:sz="4" w:space="0"/>
+              <w:bottom w:val="single" w:color="000000" w:sz="4" w:space="0"/>
+              <w:right w:val="single" w:color="000000" w:sz="4" w:space="0"/>
             </w:tcBorders>
             <w:shd w:val="clear" w:color="auto" w:fill="auto"/>
           </w:tcPr>
@@ -1337,10 +1584,10 @@
             <w:tcW w:w="1275" w:type="dxa"/>
             <w:vMerge w:val="restart"/>
             <w:tcBorders>
-              <w:top w:val="single" w:sz="4" w:space="0" w:color="000000"/>
-              <w:left w:val="single" w:sz="4" w:space="0" w:color="000000"/>
-              <w:bottom w:val="single" w:sz="4" w:space="0" w:color="000000"/>
-              <w:right w:val="single" w:sz="4" w:space="0" w:color="000000"/>
+              <w:top w:val="single" w:color="000000" w:sz="4" w:space="0"/>
+              <w:left w:val="single" w:color="000000" w:sz="4" w:space="0"/>
+              <w:bottom w:val="single" w:color="000000" w:sz="4" w:space="0"/>
+              <w:right w:val="single" w:color="000000" w:sz="4" w:space="0"/>
             </w:tcBorders>
             <w:shd w:val="clear" w:color="auto" w:fill="auto"/>
           </w:tcPr>
@@ -1368,10 +1615,10 @@
             <w:tcW w:w="1244" w:type="dxa"/>
             <w:vMerge w:val="restart"/>
             <w:tcBorders>
-              <w:top w:val="single" w:sz="4" w:space="0" w:color="000000"/>
-              <w:left w:val="single" w:sz="4" w:space="0" w:color="000000"/>
-              <w:bottom w:val="single" w:sz="4" w:space="0" w:color="000000"/>
-              <w:right w:val="single" w:sz="4" w:space="0" w:color="000000"/>
+              <w:top w:val="single" w:color="000000" w:sz="4" w:space="0"/>
+              <w:left w:val="single" w:color="000000" w:sz="4" w:space="0"/>
+              <w:bottom w:val="single" w:color="000000" w:sz="4" w:space="0"/>
+              <w:right w:val="single" w:color="000000" w:sz="4" w:space="0"/>
             </w:tcBorders>
             <w:shd w:val="clear" w:color="auto" w:fill="auto"/>
           </w:tcPr>
@@ -1387,14 +1634,31 @@
         </w:tc>
       </w:tr>
       <w:tr>
+        <w:tblPrEx>
+          <w:tblBorders>
+            <w:top w:val="single" w:color="000000" w:sz="4" w:space="0"/>
+            <w:left w:val="single" w:color="000000" w:sz="4" w:space="0"/>
+            <w:bottom w:val="single" w:color="000000" w:sz="4" w:space="0"/>
+            <w:right w:val="single" w:color="000000" w:sz="4" w:space="0"/>
+            <w:insideH w:val="single" w:color="000000" w:sz="4" w:space="0"/>
+            <w:insideV w:val="single" w:color="000000" w:sz="4" w:space="0"/>
+          </w:tblBorders>
+          <w:tblLayout w:type="fixed"/>
+          <w:tblCellMar>
+            <w:top w:w="0" w:type="dxa"/>
+            <w:left w:w="108" w:type="dxa"/>
+            <w:bottom w:w="0" w:type="dxa"/>
+            <w:right w:w="108" w:type="dxa"/>
+          </w:tblCellMar>
+        </w:tblPrEx>
         <w:tc>
           <w:tcPr>
             <w:tcW w:w="4164" w:type="dxa"/>
             <w:tcBorders>
-              <w:top w:val="single" w:sz="4" w:space="0" w:color="000000"/>
-              <w:left w:val="single" w:sz="4" w:space="0" w:color="000000"/>
-              <w:bottom w:val="single" w:sz="4" w:space="0" w:color="000000"/>
-              <w:right w:val="single" w:sz="4" w:space="0" w:color="000000"/>
+              <w:top w:val="single" w:color="000000" w:sz="4" w:space="0"/>
+              <w:left w:val="single" w:color="000000" w:sz="4" w:space="0"/>
+              <w:bottom w:val="single" w:color="000000" w:sz="4" w:space="0"/>
+              <w:right w:val="single" w:color="000000" w:sz="4" w:space="0"/>
             </w:tcBorders>
             <w:shd w:val="clear" w:color="auto" w:fill="auto"/>
           </w:tcPr>
@@ -1419,10 +1683,10 @@
           <w:tcPr>
             <w:tcW w:w="6860" w:type="dxa"/>
             <w:tcBorders>
-              <w:top w:val="single" w:sz="4" w:space="0" w:color="000000"/>
-              <w:left w:val="single" w:sz="4" w:space="0" w:color="000000"/>
-              <w:bottom w:val="single" w:sz="4" w:space="0" w:color="000000"/>
-              <w:right w:val="single" w:sz="4" w:space="0" w:color="000000"/>
+              <w:top w:val="single" w:color="000000" w:sz="4" w:space="0"/>
+              <w:left w:val="single" w:color="000000" w:sz="4" w:space="0"/>
+              <w:bottom w:val="single" w:color="000000" w:sz="4" w:space="0"/>
+              <w:right w:val="single" w:color="000000" w:sz="4" w:space="0"/>
             </w:tcBorders>
             <w:shd w:val="clear" w:color="auto" w:fill="auto"/>
           </w:tcPr>
@@ -1436,10 +1700,10 @@
           <w:tcPr>
             <w:tcW w:w="847" w:type="dxa"/>
             <w:tcBorders>
-              <w:top w:val="single" w:sz="4" w:space="0" w:color="000000"/>
-              <w:left w:val="single" w:sz="4" w:space="0" w:color="000000"/>
-              <w:bottom w:val="single" w:sz="4" w:space="0" w:color="000000"/>
-              <w:right w:val="single" w:sz="4" w:space="0" w:color="000000"/>
+              <w:top w:val="single" w:color="000000" w:sz="4" w:space="0"/>
+              <w:left w:val="single" w:color="000000" w:sz="4" w:space="0"/>
+              <w:bottom w:val="single" w:color="000000" w:sz="4" w:space="0"/>
+              <w:right w:val="single" w:color="000000" w:sz="4" w:space="0"/>
             </w:tcBorders>
             <w:shd w:val="clear" w:color="auto" w:fill="auto"/>
           </w:tcPr>
@@ -1452,12 +1716,12 @@
         <w:tc>
           <w:tcPr>
             <w:tcW w:w="1275" w:type="dxa"/>
-            <w:vMerge/>
-            <w:tcBorders>
-              <w:top w:val="single" w:sz="4" w:space="0" w:color="000000"/>
-              <w:left w:val="single" w:sz="4" w:space="0" w:color="000000"/>
-              <w:bottom w:val="single" w:sz="4" w:space="0" w:color="000000"/>
-              <w:right w:val="single" w:sz="4" w:space="0" w:color="000000"/>
+            <w:vMerge w:val="continue"/>
+            <w:tcBorders>
+              <w:top w:val="single" w:color="000000" w:sz="4" w:space="0"/>
+              <w:left w:val="single" w:color="000000" w:sz="4" w:space="0"/>
+              <w:bottom w:val="single" w:color="000000" w:sz="4" w:space="0"/>
+              <w:right w:val="single" w:color="000000" w:sz="4" w:space="0"/>
             </w:tcBorders>
             <w:shd w:val="clear" w:color="auto" w:fill="auto"/>
           </w:tcPr>
@@ -1466,12 +1730,12 @@
         <w:tc>
           <w:tcPr>
             <w:tcW w:w="1244" w:type="dxa"/>
-            <w:vMerge/>
-            <w:tcBorders>
-              <w:top w:val="single" w:sz="4" w:space="0" w:color="000000"/>
-              <w:left w:val="single" w:sz="4" w:space="0" w:color="000000"/>
-              <w:bottom w:val="single" w:sz="4" w:space="0" w:color="000000"/>
-              <w:right w:val="single" w:sz="4" w:space="0" w:color="000000"/>
+            <w:vMerge w:val="continue"/>
+            <w:tcBorders>
+              <w:top w:val="single" w:color="000000" w:sz="4" w:space="0"/>
+              <w:left w:val="single" w:color="000000" w:sz="4" w:space="0"/>
+              <w:bottom w:val="single" w:color="000000" w:sz="4" w:space="0"/>
+              <w:right w:val="single" w:color="000000" w:sz="4" w:space="0"/>
             </w:tcBorders>
             <w:shd w:val="clear" w:color="auto" w:fill="auto"/>
           </w:tcPr>
@@ -1479,14 +1743,31 @@
         </w:tc>
       </w:tr>
       <w:tr>
+        <w:tblPrEx>
+          <w:tblBorders>
+            <w:top w:val="single" w:color="000000" w:sz="4" w:space="0"/>
+            <w:left w:val="single" w:color="000000" w:sz="4" w:space="0"/>
+            <w:bottom w:val="single" w:color="000000" w:sz="4" w:space="0"/>
+            <w:right w:val="single" w:color="000000" w:sz="4" w:space="0"/>
+            <w:insideH w:val="single" w:color="000000" w:sz="4" w:space="0"/>
+            <w:insideV w:val="single" w:color="000000" w:sz="4" w:space="0"/>
+          </w:tblBorders>
+          <w:tblLayout w:type="fixed"/>
+          <w:tblCellMar>
+            <w:top w:w="0" w:type="dxa"/>
+            <w:left w:w="108" w:type="dxa"/>
+            <w:bottom w:w="0" w:type="dxa"/>
+            <w:right w:w="108" w:type="dxa"/>
+          </w:tblCellMar>
+        </w:tblPrEx>
         <w:tc>
           <w:tcPr>
             <w:tcW w:w="4164" w:type="dxa"/>
             <w:tcBorders>
-              <w:top w:val="single" w:sz="4" w:space="0" w:color="000000"/>
-              <w:left w:val="single" w:sz="4" w:space="0" w:color="000000"/>
-              <w:bottom w:val="single" w:sz="4" w:space="0" w:color="000000"/>
-              <w:right w:val="single" w:sz="4" w:space="0" w:color="000000"/>
+              <w:top w:val="single" w:color="000000" w:sz="4" w:space="0"/>
+              <w:left w:val="single" w:color="000000" w:sz="4" w:space="0"/>
+              <w:bottom w:val="single" w:color="000000" w:sz="4" w:space="0"/>
+              <w:right w:val="single" w:color="000000" w:sz="4" w:space="0"/>
             </w:tcBorders>
             <w:shd w:val="clear" w:color="auto" w:fill="auto"/>
           </w:tcPr>
@@ -1503,10 +1784,10 @@
           <w:tcPr>
             <w:tcW w:w="6860" w:type="dxa"/>
             <w:tcBorders>
-              <w:top w:val="single" w:sz="4" w:space="0" w:color="000000"/>
-              <w:left w:val="single" w:sz="4" w:space="0" w:color="000000"/>
-              <w:bottom w:val="single" w:sz="4" w:space="0" w:color="000000"/>
-              <w:right w:val="single" w:sz="4" w:space="0" w:color="000000"/>
+              <w:top w:val="single" w:color="000000" w:sz="4" w:space="0"/>
+              <w:left w:val="single" w:color="000000" w:sz="4" w:space="0"/>
+              <w:bottom w:val="single" w:color="000000" w:sz="4" w:space="0"/>
+              <w:right w:val="single" w:color="000000" w:sz="4" w:space="0"/>
             </w:tcBorders>
             <w:shd w:val="clear" w:color="auto" w:fill="auto"/>
           </w:tcPr>
@@ -1520,10 +1801,10 @@
           <w:tcPr>
             <w:tcW w:w="847" w:type="dxa"/>
             <w:tcBorders>
-              <w:top w:val="single" w:sz="4" w:space="0" w:color="000000"/>
-              <w:left w:val="single" w:sz="4" w:space="0" w:color="000000"/>
-              <w:bottom w:val="single" w:sz="4" w:space="0" w:color="000000"/>
-              <w:right w:val="single" w:sz="4" w:space="0" w:color="000000"/>
+              <w:top w:val="single" w:color="000000" w:sz="4" w:space="0"/>
+              <w:left w:val="single" w:color="000000" w:sz="4" w:space="0"/>
+              <w:bottom w:val="single" w:color="000000" w:sz="4" w:space="0"/>
+              <w:right w:val="single" w:color="000000" w:sz="4" w:space="0"/>
             </w:tcBorders>
             <w:shd w:val="clear" w:color="auto" w:fill="auto"/>
           </w:tcPr>
@@ -1537,10 +1818,10 @@
           <w:tcPr>
             <w:tcW w:w="1275" w:type="dxa"/>
             <w:tcBorders>
-              <w:top w:val="single" w:sz="4" w:space="0" w:color="000000"/>
-              <w:left w:val="single" w:sz="4" w:space="0" w:color="000000"/>
-              <w:bottom w:val="single" w:sz="4" w:space="0" w:color="000000"/>
-              <w:right w:val="single" w:sz="4" w:space="0" w:color="000000"/>
+              <w:top w:val="single" w:color="000000" w:sz="4" w:space="0"/>
+              <w:left w:val="single" w:color="000000" w:sz="4" w:space="0"/>
+              <w:bottom w:val="single" w:color="000000" w:sz="4" w:space="0"/>
+              <w:right w:val="single" w:color="000000" w:sz="4" w:space="0"/>
             </w:tcBorders>
             <w:shd w:val="clear" w:color="auto" w:fill="auto"/>
           </w:tcPr>
@@ -1558,10 +1839,10 @@
           <w:tcPr>
             <w:tcW w:w="1244" w:type="dxa"/>
             <w:tcBorders>
-              <w:top w:val="single" w:sz="4" w:space="0" w:color="000000"/>
-              <w:left w:val="single" w:sz="4" w:space="0" w:color="000000"/>
-              <w:bottom w:val="single" w:sz="4" w:space="0" w:color="000000"/>
-              <w:right w:val="single" w:sz="4" w:space="0" w:color="000000"/>
+              <w:top w:val="single" w:color="000000" w:sz="4" w:space="0"/>
+              <w:left w:val="single" w:color="000000" w:sz="4" w:space="0"/>
+              <w:bottom w:val="single" w:color="000000" w:sz="4" w:space="0"/>
+              <w:right w:val="single" w:color="000000" w:sz="4" w:space="0"/>
             </w:tcBorders>
             <w:shd w:val="clear" w:color="auto" w:fill="auto"/>
           </w:tcPr>
@@ -1581,7 +1862,7 @@
     <w:sectPr>
       <w:pgSz w:w="15840" w:h="12240" w:orient="landscape"/>
       <w:pgMar w:top="720" w:right="720" w:bottom="720" w:left="720" w:header="0" w:footer="0" w:gutter="0"/>
-      <w:cols w:space="720"/>
+      <w:cols w:space="720" w:num="1"/>
       <w:formProt w:val="0"/>
       <w:docGrid w:linePitch="360" w:charSpace="4096"/>
     </w:sectPr>
@@ -1590,417 +1871,292 @@
 </file>
 
 <file path=word/styles.xml><?xml version="1.0" encoding="utf-8"?>
-<w:styles xmlns:mc="http://schemas.openxmlformats.org/markup-compatibility/2006" xmlns:r="http://schemas.openxmlformats.org/officeDocument/2006/relationships" xmlns:w="http://schemas.openxmlformats.org/wordprocessingml/2006/main" xmlns:w14="http://schemas.microsoft.com/office/word/2010/wordml" xmlns:w15="http://schemas.microsoft.com/office/word/2012/wordml" xmlns:w16cid="http://schemas.microsoft.com/office/word/2016/wordml/cid" xmlns:w16se="http://schemas.microsoft.com/office/word/2015/wordml/symex" mc:Ignorable="w14 w15 w16se w16cid">
+<w:styles xmlns:mc="http://schemas.openxmlformats.org/markup-compatibility/2006" xmlns:o="urn:schemas-microsoft-com:office:office" xmlns:r="http://schemas.openxmlformats.org/officeDocument/2006/relationships" xmlns:m="http://schemas.openxmlformats.org/officeDocument/2006/math" xmlns:v="urn:schemas-microsoft-com:vml" xmlns:w="http://schemas.openxmlformats.org/wordprocessingml/2006/main" xmlns:w14="http://schemas.microsoft.com/office/word/2010/wordml" xmlns:w10="urn:schemas-microsoft-com:office:word" xmlns:sl="http://schemas.openxmlformats.org/schemaLibrary/2006/main" mc:Ignorable="w14">
   <w:docDefaults>
     <w:rPrDefault>
       <w:rPr>
-        <w:rFonts w:ascii="Calibri" w:eastAsia="Calibri" w:hAnsi="Calibri" w:cs="DejaVu Sans"/>
-        <w:szCs w:val="22"/>
-        <w:lang w:val="es-CO" w:eastAsia="en-US" w:bidi="ar-SA"/>
+        <w:rFonts w:ascii="Calibri" w:hAnsi="Calibri" w:eastAsia="Calibri" w:cs="DejaVu Sans"/>
       </w:rPr>
     </w:rPrDefault>
-    <w:pPrDefault/>
   </w:docDefaults>
-  <w:latentStyles w:defLockedState="0" w:defUIPriority="99" w:defSemiHidden="0" w:defUnhideWhenUsed="0" w:defQFormat="0" w:count="375">
-    <w:lsdException w:name="Normal" w:uiPriority="0" w:qFormat="1"/>
-    <w:lsdException w:name="heading 1" w:uiPriority="9" w:qFormat="1"/>
-    <w:lsdException w:name="heading 2" w:semiHidden="1" w:uiPriority="9" w:unhideWhenUsed="1" w:qFormat="1"/>
-    <w:lsdException w:name="heading 3" w:semiHidden="1" w:uiPriority="9" w:unhideWhenUsed="1" w:qFormat="1"/>
-    <w:lsdException w:name="heading 4" w:semiHidden="1" w:uiPriority="9" w:unhideWhenUsed="1" w:qFormat="1"/>
-    <w:lsdException w:name="heading 5" w:semiHidden="1" w:uiPriority="9" w:unhideWhenUsed="1" w:qFormat="1"/>
-    <w:lsdException w:name="heading 6" w:semiHidden="1" w:uiPriority="9" w:unhideWhenUsed="1" w:qFormat="1"/>
-    <w:lsdException w:name="heading 7" w:semiHidden="1" w:uiPriority="9" w:unhideWhenUsed="1" w:qFormat="1"/>
-    <w:lsdException w:name="heading 8" w:semiHidden="1" w:uiPriority="9" w:unhideWhenUsed="1" w:qFormat="1"/>
-    <w:lsdException w:name="heading 9" w:semiHidden="1" w:uiPriority="9" w:unhideWhenUsed="1" w:qFormat="1"/>
-    <w:lsdException w:name="index 1" w:semiHidden="1" w:unhideWhenUsed="1"/>
-    <w:lsdException w:name="index 2" w:semiHidden="1" w:unhideWhenUsed="1"/>
-    <w:lsdException w:name="index 3" w:semiHidden="1" w:unhideWhenUsed="1"/>
-    <w:lsdException w:name="index 4" w:semiHidden="1" w:unhideWhenUsed="1"/>
-    <w:lsdException w:name="index 5" w:semiHidden="1" w:unhideWhenUsed="1"/>
-    <w:lsdException w:name="index 6" w:semiHidden="1" w:unhideWhenUsed="1"/>
-    <w:lsdException w:name="index 7" w:semiHidden="1" w:unhideWhenUsed="1"/>
-    <w:lsdException w:name="index 8" w:semiHidden="1" w:unhideWhenUsed="1"/>
-    <w:lsdException w:name="index 9" w:semiHidden="1" w:unhideWhenUsed="1"/>
-    <w:lsdException w:name="toc 1" w:semiHidden="1" w:uiPriority="39" w:unhideWhenUsed="1"/>
-    <w:lsdException w:name="toc 2" w:semiHidden="1" w:uiPriority="39" w:unhideWhenUsed="1"/>
-    <w:lsdException w:name="toc 3" w:semiHidden="1" w:uiPriority="39" w:unhideWhenUsed="1"/>
-    <w:lsdException w:name="toc 4" w:semiHidden="1" w:uiPriority="39" w:unhideWhenUsed="1"/>
-    <w:lsdException w:name="toc 5" w:semiHidden="1" w:uiPriority="39" w:unhideWhenUsed="1"/>
-    <w:lsdException w:name="toc 6" w:semiHidden="1" w:uiPriority="39" w:unhideWhenUsed="1"/>
-    <w:lsdException w:name="toc 7" w:semiHidden="1" w:uiPriority="39" w:unhideWhenUsed="1"/>
-    <w:lsdException w:name="toc 8" w:semiHidden="1" w:uiPriority="39" w:unhideWhenUsed="1"/>
-    <w:lsdException w:name="toc 9" w:semiHidden="1" w:uiPriority="39" w:unhideWhenUsed="1"/>
-    <w:lsdException w:name="Normal Indent" w:semiHidden="1" w:unhideWhenUsed="1"/>
-    <w:lsdException w:name="footnote text" w:semiHidden="1" w:unhideWhenUsed="1"/>
-    <w:lsdException w:name="annotation text" w:semiHidden="1" w:unhideWhenUsed="1"/>
-    <w:lsdException w:name="header" w:semiHidden="1" w:unhideWhenUsed="1"/>
-    <w:lsdException w:name="footer" w:semiHidden="1" w:unhideWhenUsed="1"/>
-    <w:lsdException w:name="index heading" w:semiHidden="1" w:unhideWhenUsed="1"/>
-    <w:lsdException w:name="caption" w:semiHidden="1" w:uiPriority="35" w:unhideWhenUsed="1" w:qFormat="1"/>
-    <w:lsdException w:name="table of figures" w:semiHidden="1" w:unhideWhenUsed="1"/>
-    <w:lsdException w:name="envelope address" w:semiHidden="1" w:unhideWhenUsed="1"/>
-    <w:lsdException w:name="envelope return" w:semiHidden="1" w:unhideWhenUsed="1"/>
-    <w:lsdException w:name="footnote reference" w:semiHidden="1" w:unhideWhenUsed="1"/>
-    <w:lsdException w:name="annotation reference" w:semiHidden="1" w:unhideWhenUsed="1"/>
-    <w:lsdException w:name="line number" w:semiHidden="1" w:unhideWhenUsed="1"/>
-    <w:lsdException w:name="page number" w:semiHidden="1" w:unhideWhenUsed="1"/>
-    <w:lsdException w:name="endnote reference" w:semiHidden="1" w:unhideWhenUsed="1"/>
-    <w:lsdException w:name="endnote text" w:semiHidden="1" w:unhideWhenUsed="1"/>
-    <w:lsdException w:name="table of authorities" w:semiHidden="1" w:unhideWhenUsed="1"/>
-    <w:lsdException w:name="macro" w:semiHidden="1" w:unhideWhenUsed="1"/>
-    <w:lsdException w:name="toa heading" w:semiHidden="1" w:unhideWhenUsed="1"/>
-    <w:lsdException w:name="List" w:semiHidden="1" w:unhideWhenUsed="1"/>
-    <w:lsdException w:name="List Bullet" w:semiHidden="1" w:unhideWhenUsed="1"/>
-    <w:lsdException w:name="List Number" w:semiHidden="1" w:unhideWhenUsed="1"/>
-    <w:lsdException w:name="List 2" w:semiHidden="1" w:unhideWhenUsed="1"/>
-    <w:lsdException w:name="List 3" w:semiHidden="1" w:unhideWhenUsed="1"/>
-    <w:lsdException w:name="List 4" w:semiHidden="1" w:unhideWhenUsed="1"/>
-    <w:lsdException w:name="List 5" w:semiHidden="1" w:unhideWhenUsed="1"/>
-    <w:lsdException w:name="List Bullet 2" w:semiHidden="1" w:unhideWhenUsed="1"/>
-    <w:lsdException w:name="List Bullet 3" w:semiHidden="1" w:unhideWhenUsed="1"/>
-    <w:lsdException w:name="List Bullet 4" w:semiHidden="1" w:unhideWhenUsed="1"/>
-    <w:lsdException w:name="List Bullet 5" w:semiHidden="1" w:unhideWhenUsed="1"/>
-    <w:lsdException w:name="List Number 2" w:semiHidden="1" w:unhideWhenUsed="1"/>
-    <w:lsdException w:name="List Number 3" w:semiHidden="1" w:unhideWhenUsed="1"/>
-    <w:lsdException w:name="List Number 4" w:semiHidden="1" w:unhideWhenUsed="1"/>
-    <w:lsdException w:name="List Number 5" w:semiHidden="1" w:unhideWhenUsed="1"/>
-    <w:lsdException w:name="Title" w:uiPriority="10" w:qFormat="1"/>
-    <w:lsdException w:name="Closing" w:semiHidden="1" w:unhideWhenUsed="1"/>
-    <w:lsdException w:name="Signature" w:semiHidden="1" w:unhideWhenUsed="1"/>
-    <w:lsdException w:name="Default Paragraph Font" w:semiHidden="1" w:uiPriority="1" w:unhideWhenUsed="1"/>
-    <w:lsdException w:name="Body Text" w:semiHidden="1" w:unhideWhenUsed="1"/>
-    <w:lsdException w:name="Body Text Indent" w:semiHidden="1" w:unhideWhenUsed="1"/>
-    <w:lsdException w:name="List Continue" w:semiHidden="1" w:unhideWhenUsed="1"/>
-    <w:lsdException w:name="List Continue 2" w:semiHidden="1" w:unhideWhenUsed="1"/>
-    <w:lsdException w:name="List Continue 3" w:semiHidden="1" w:unhideWhenUsed="1"/>
-    <w:lsdException w:name="List Continue 4" w:semiHidden="1" w:unhideWhenUsed="1"/>
-    <w:lsdException w:name="List Continue 5" w:semiHidden="1" w:unhideWhenUsed="1"/>
-    <w:lsdException w:name="Message Header" w:semiHidden="1" w:unhideWhenUsed="1"/>
-    <w:lsdException w:name="Subtitle" w:uiPriority="11" w:qFormat="1"/>
-    <w:lsdException w:name="Salutation" w:semiHidden="1" w:unhideWhenUsed="1"/>
-    <w:lsdException w:name="Date" w:semiHidden="1" w:unhideWhenUsed="1"/>
-    <w:lsdException w:name="Body Text First Indent" w:semiHidden="1" w:unhideWhenUsed="1"/>
-    <w:lsdException w:name="Body Text First Indent 2" w:semiHidden="1" w:unhideWhenUsed="1"/>
-    <w:lsdException w:name="Note Heading" w:semiHidden="1" w:unhideWhenUsed="1"/>
-    <w:lsdException w:name="Body Text 2" w:semiHidden="1" w:unhideWhenUsed="1"/>
-    <w:lsdException w:name="Body Text 3" w:semiHidden="1" w:unhideWhenUsed="1"/>
-    <w:lsdException w:name="Body Text Indent 2" w:semiHidden="1" w:unhideWhenUsed="1"/>
-    <w:lsdException w:name="Body Text Indent 3" w:semiHidden="1" w:unhideWhenUsed="1"/>
-    <w:lsdException w:name="Block Text" w:semiHidden="1" w:unhideWhenUsed="1"/>
-    <w:lsdException w:name="Hyperlink" w:semiHidden="1" w:unhideWhenUsed="1"/>
-    <w:lsdException w:name="FollowedHyperlink" w:semiHidden="1" w:unhideWhenUsed="1"/>
-    <w:lsdException w:name="Strong" w:uiPriority="22" w:qFormat="1"/>
-    <w:lsdException w:name="Emphasis" w:uiPriority="20" w:qFormat="1"/>
-    <w:lsdException w:name="Document Map" w:semiHidden="1" w:unhideWhenUsed="1"/>
-    <w:lsdException w:name="Plain Text" w:semiHidden="1" w:unhideWhenUsed="1"/>
-    <w:lsdException w:name="E-mail Signature" w:semiHidden="1" w:unhideWhenUsed="1"/>
-    <w:lsdException w:name="HTML Top of Form" w:semiHidden="1" w:unhideWhenUsed="1"/>
-    <w:lsdException w:name="HTML Bottom of Form" w:semiHidden="1" w:unhideWhenUsed="1"/>
-    <w:lsdException w:name="Normal (Web)" w:semiHidden="1" w:unhideWhenUsed="1"/>
-    <w:lsdException w:name="HTML Acronym" w:semiHidden="1" w:unhideWhenUsed="1"/>
-    <w:lsdException w:name="HTML Address" w:semiHidden="1" w:unhideWhenUsed="1"/>
-    <w:lsdException w:name="HTML Cite" w:semiHidden="1" w:unhideWhenUsed="1"/>
-    <w:lsdException w:name="HTML Code" w:semiHidden="1" w:unhideWhenUsed="1"/>
-    <w:lsdException w:name="HTML Definition" w:semiHidden="1" w:unhideWhenUsed="1"/>
-    <w:lsdException w:name="HTML Keyboard" w:semiHidden="1" w:unhideWhenUsed="1"/>
-    <w:lsdException w:name="HTML Preformatted" w:semiHidden="1" w:unhideWhenUsed="1"/>
-    <w:lsdException w:name="HTML Sample" w:semiHidden="1" w:unhideWhenUsed="1"/>
-    <w:lsdException w:name="HTML Typewriter" w:semiHidden="1" w:unhideWhenUsed="1"/>
-    <w:lsdException w:name="HTML Variable" w:semiHidden="1" w:unhideWhenUsed="1"/>
-    <w:lsdException w:name="Normal Table" w:semiHidden="1" w:unhideWhenUsed="1"/>
-    <w:lsdException w:name="annotation subject" w:semiHidden="1" w:unhideWhenUsed="1"/>
-    <w:lsdException w:name="No List" w:semiHidden="1" w:unhideWhenUsed="1"/>
-    <w:lsdException w:name="Outline List 1" w:semiHidden="1" w:unhideWhenUsed="1"/>
-    <w:lsdException w:name="Outline List 2" w:semiHidden="1" w:unhideWhenUsed="1"/>
-    <w:lsdException w:name="Outline List 3" w:semiHidden="1" w:unhideWhenUsed="1"/>
-    <w:lsdException w:name="Table Simple 1" w:semiHidden="1" w:unhideWhenUsed="1"/>
-    <w:lsdException w:name="Table Simple 2" w:semiHidden="1" w:unhideWhenUsed="1"/>
-    <w:lsdException w:name="Table Simple 3" w:semiHidden="1" w:unhideWhenUsed="1"/>
-    <w:lsdException w:name="Table Classic 1" w:semiHidden="1" w:unhideWhenUsed="1"/>
-    <w:lsdException w:name="Table Classic 2" w:semiHidden="1" w:unhideWhenUsed="1"/>
-    <w:lsdException w:name="Table Classic 3" w:semiHidden="1" w:unhideWhenUsed="1"/>
-    <w:lsdException w:name="Table Classic 4" w:semiHidden="1" w:unhideWhenUsed="1"/>
-    <w:lsdException w:name="Table Colorful 1" w:semiHidden="1" w:unhideWhenUsed="1"/>
-    <w:lsdException w:name="Table Colorful 2" w:semiHidden="1" w:unhideWhenUsed="1"/>
-    <w:lsdException w:name="Table Colorful 3" w:semiHidden="1" w:unhideWhenUsed="1"/>
-    <w:lsdException w:name="Table Columns 1" w:semiHidden="1" w:unhideWhenUsed="1"/>
-    <w:lsdException w:name="Table Columns 2" w:semiHidden="1" w:unhideWhenUsed="1"/>
-    <w:lsdException w:name="Table Columns 3" w:semiHidden="1" w:unhideWhenUsed="1"/>
-    <w:lsdException w:name="Table Columns 4" w:semiHidden="1" w:unhideWhenUsed="1"/>
-    <w:lsdException w:name="Table Columns 5" w:semiHidden="1" w:unhideWhenUsed="1"/>
-    <w:lsdException w:name="Table Grid 1" w:semiHidden="1" w:unhideWhenUsed="1"/>
-    <w:lsdException w:name="Table Grid 2" w:semiHidden="1" w:unhideWhenUsed="1"/>
-    <w:lsdException w:name="Table Grid 3" w:semiHidden="1" w:unhideWhenUsed="1"/>
-    <w:lsdException w:name="Table Grid 4" w:semiHidden="1" w:unhideWhenUsed="1"/>
-    <w:lsdException w:name="Table Grid 5" w:semiHidden="1" w:unhideWhenUsed="1"/>
-    <w:lsdException w:name="Table Grid 6" w:semiHidden="1" w:unhideWhenUsed="1"/>
-    <w:lsdException w:name="Table Grid 7" w:semiHidden="1" w:unhideWhenUsed="1"/>
-    <w:lsdException w:name="Table Grid 8" w:semiHidden="1" w:unhideWhenUsed="1"/>
-    <w:lsdException w:name="Table List 1" w:semiHidden="1" w:unhideWhenUsed="1"/>
-    <w:lsdException w:name="Table List 2" w:semiHidden="1" w:unhideWhenUsed="1"/>
-    <w:lsdException w:name="Table List 3" w:semiHidden="1" w:unhideWhenUsed="1"/>
-    <w:lsdException w:name="Table List 4" w:semiHidden="1" w:unhideWhenUsed="1"/>
-    <w:lsdException w:name="Table List 5" w:semiHidden="1" w:unhideWhenUsed="1"/>
-    <w:lsdException w:name="Table List 6" w:semiHidden="1" w:unhideWhenUsed="1"/>
-    <w:lsdException w:name="Table List 7" w:semiHidden="1" w:unhideWhenUsed="1"/>
-    <w:lsdException w:name="Table List 8" w:semiHidden="1" w:unhideWhenUsed="1"/>
-    <w:lsdException w:name="Table 3D effects 1" w:semiHidden="1" w:unhideWhenUsed="1"/>
-    <w:lsdException w:name="Table 3D effects 2" w:semiHidden="1" w:unhideWhenUsed="1"/>
-    <w:lsdException w:name="Table 3D effects 3" w:semiHidden="1" w:unhideWhenUsed="1"/>
-    <w:lsdException w:name="Table Contemporary" w:semiHidden="1" w:unhideWhenUsed="1"/>
-    <w:lsdException w:name="Table Elegant" w:semiHidden="1" w:unhideWhenUsed="1"/>
-    <w:lsdException w:name="Table Professional" w:semiHidden="1" w:unhideWhenUsed="1"/>
-    <w:lsdException w:name="Table Subtle 1" w:semiHidden="1" w:unhideWhenUsed="1"/>
-    <w:lsdException w:name="Table Subtle 2" w:semiHidden="1" w:unhideWhenUsed="1"/>
-    <w:lsdException w:name="Table Web 1" w:semiHidden="1" w:unhideWhenUsed="1"/>
-    <w:lsdException w:name="Table Web 2" w:semiHidden="1" w:unhideWhenUsed="1"/>
-    <w:lsdException w:name="Table Web 3" w:semiHidden="1" w:unhideWhenUsed="1"/>
-    <w:lsdException w:name="Balloon Text" w:semiHidden="1" w:unhideWhenUsed="1"/>
-    <w:lsdException w:name="Table Grid" w:uiPriority="39"/>
-    <w:lsdException w:name="Table Theme" w:semiHidden="1" w:unhideWhenUsed="1"/>
-    <w:lsdException w:name="Placeholder Text" w:semiHidden="1"/>
-    <w:lsdException w:name="No Spacing" w:uiPriority="1" w:qFormat="1"/>
-    <w:lsdException w:name="Light Shading" w:uiPriority="60"/>
-    <w:lsdException w:name="Light List" w:uiPriority="61"/>
-    <w:lsdException w:name="Light Grid" w:uiPriority="62"/>
-    <w:lsdException w:name="Medium Shading 1" w:uiPriority="63"/>
-    <w:lsdException w:name="Medium Shading 2" w:uiPriority="64"/>
-    <w:lsdException w:name="Medium List 1" w:uiPriority="65"/>
-    <w:lsdException w:name="Medium List 2" w:uiPriority="66"/>
-    <w:lsdException w:name="Medium Grid 1" w:uiPriority="67"/>
-    <w:lsdException w:name="Medium Grid 2" w:uiPriority="68"/>
-    <w:lsdException w:name="Medium Grid 3" w:uiPriority="69"/>
-    <w:lsdException w:name="Dark List" w:uiPriority="70"/>
-    <w:lsdException w:name="Colorful Shading" w:uiPriority="71"/>
-    <w:lsdException w:name="Colorful List" w:uiPriority="72"/>
-    <w:lsdException w:name="Colorful Grid" w:uiPriority="73"/>
-    <w:lsdException w:name="Light Shading Accent 1" w:uiPriority="60"/>
-    <w:lsdException w:name="Light List Accent 1" w:uiPriority="61"/>
-    <w:lsdException w:name="Light Grid Accent 1" w:uiPriority="62"/>
-    <w:lsdException w:name="Medium Shading 1 Accent 1" w:uiPriority="63"/>
-    <w:lsdException w:name="Medium Shading 2 Accent 1" w:uiPriority="64"/>
-    <w:lsdException w:name="Medium List 1 Accent 1" w:uiPriority="65"/>
-    <w:lsdException w:name="Revision" w:semiHidden="1"/>
-    <w:lsdException w:name="List Paragraph" w:uiPriority="34" w:qFormat="1"/>
-    <w:lsdException w:name="Quote" w:uiPriority="29" w:qFormat="1"/>
-    <w:lsdException w:name="Intense Quote" w:uiPriority="30" w:qFormat="1"/>
-    <w:lsdException w:name="Medium List 2 Accent 1" w:uiPriority="66"/>
-    <w:lsdException w:name="Medium Grid 1 Accent 1" w:uiPriority="67"/>
-    <w:lsdException w:name="Medium Grid 2 Accent 1" w:uiPriority="68"/>
-    <w:lsdException w:name="Medium Grid 3 Accent 1" w:uiPriority="69"/>
-    <w:lsdException w:name="Dark List Accent 1" w:uiPriority="70"/>
-    <w:lsdException w:name="Colorful Shading Accent 1" w:uiPriority="71"/>
-    <w:lsdException w:name="Colorful List Accent 1" w:uiPriority="72"/>
-    <w:lsdException w:name="Colorful Grid Accent 1" w:uiPriority="73"/>
-    <w:lsdException w:name="Light Shading Accent 2" w:uiPriority="60"/>
-    <w:lsdException w:name="Light List Accent 2" w:uiPriority="61"/>
-    <w:lsdException w:name="Light Grid Accent 2" w:uiPriority="62"/>
-    <w:lsdException w:name="Medium Shading 1 Accent 2" w:uiPriority="63"/>
-    <w:lsdException w:name="Medium Shading 2 Accent 2" w:uiPriority="64"/>
-    <w:lsdException w:name="Medium List 1 Accent 2" w:uiPriority="65"/>
-    <w:lsdException w:name="Medium List 2 Accent 2" w:uiPriority="66"/>
-    <w:lsdException w:name="Medium Grid 1 Accent 2" w:uiPriority="67"/>
-    <w:lsdException w:name="Medium Grid 2 Accent 2" w:uiPriority="68"/>
-    <w:lsdException w:name="Medium Grid 3 Accent 2" w:uiPriority="69"/>
-    <w:lsdException w:name="Dark List Accent 2" w:uiPriority="70"/>
-    <w:lsdException w:name="Colorful Shading Accent 2" w:uiPriority="71"/>
-    <w:lsdException w:name="Colorful List Accent 2" w:uiPriority="72"/>
-    <w:lsdException w:name="Colorful Grid Accent 2" w:uiPriority="73"/>
-    <w:lsdException w:name="Light Shading Accent 3" w:uiPriority="60"/>
-    <w:lsdException w:name="Light List Accent 3" w:uiPriority="61"/>
-    <w:lsdException w:name="Light Grid Accent 3" w:uiPriority="62"/>
-    <w:lsdException w:name="Medium Shading 1 Accent 3" w:uiPriority="63"/>
-    <w:lsdException w:name="Medium Shading 2 Accent 3" w:uiPriority="64"/>
-    <w:lsdException w:name="Medium List 1 Accent 3" w:uiPriority="65"/>
-    <w:lsdException w:name="Medium List 2 Accent 3" w:uiPriority="66"/>
-    <w:lsdException w:name="Medium Grid 1 Accent 3" w:uiPriority="67"/>
-    <w:lsdException w:name="Medium Grid 2 Accent 3" w:uiPriority="68"/>
-    <w:lsdException w:name="Medium Grid 3 Accent 3" w:uiPriority="69"/>
-    <w:lsdException w:name="Dark List Accent 3" w:uiPriority="70"/>
-    <w:lsdException w:name="Colorful Shading Accent 3" w:uiPriority="71"/>
-    <w:lsdException w:name="Colorful List Accent 3" w:uiPriority="72"/>
-    <w:lsdException w:name="Colorful Grid Accent 3" w:uiPriority="73"/>
-    <w:lsdException w:name="Light Shading Accent 4" w:uiPriority="60"/>
-    <w:lsdException w:name="Light List Accent 4" w:uiPriority="61"/>
-    <w:lsdException w:name="Light Grid Accent 4" w:uiPriority="62"/>
-    <w:lsdException w:name="Medium Shading 1 Accent 4" w:uiPriority="63"/>
-    <w:lsdException w:name="Medium Shading 2 Accent 4" w:uiPriority="64"/>
-    <w:lsdException w:name="Medium List 1 Accent 4" w:uiPriority="65"/>
-    <w:lsdException w:name="Medium List 2 Accent 4" w:uiPriority="66"/>
-    <w:lsdException w:name="Medium Grid 1 Accent 4" w:uiPriority="67"/>
-    <w:lsdException w:name="Medium Grid 2 Accent 4" w:uiPriority="68"/>
-    <w:lsdException w:name="Medium Grid 3 Accent 4" w:uiPriority="69"/>
-    <w:lsdException w:name="Dark List Accent 4" w:uiPriority="70"/>
-    <w:lsdException w:name="Colorful Shading Accent 4" w:uiPriority="71"/>
-    <w:lsdException w:name="Colorful List Accent 4" w:uiPriority="72"/>
-    <w:lsdException w:name="Colorful Grid Accent 4" w:uiPriority="73"/>
-    <w:lsdException w:name="Light Shading Accent 5" w:uiPriority="60"/>
-    <w:lsdException w:name="Light List Accent 5" w:uiPriority="61"/>
-    <w:lsdException w:name="Light Grid Accent 5" w:uiPriority="62"/>
-    <w:lsdException w:name="Medium Shading 1 Accent 5" w:uiPriority="63"/>
-    <w:lsdException w:name="Medium Shading 2 Accent 5" w:uiPriority="64"/>
-    <w:lsdException w:name="Medium List 1 Accent 5" w:uiPriority="65"/>
-    <w:lsdException w:name="Medium List 2 Accent 5" w:uiPriority="66"/>
-    <w:lsdException w:name="Medium Grid 1 Accent 5" w:uiPriority="67"/>
-    <w:lsdException w:name="Medium Grid 2 Accent 5" w:uiPriority="68"/>
-    <w:lsdException w:name="Medium Grid 3 Accent 5" w:uiPriority="69"/>
-    <w:lsdException w:name="Dark List Accent 5" w:uiPriority="70"/>
-    <w:lsdException w:name="Colorful Shading Accent 5" w:uiPriority="71"/>
-    <w:lsdException w:name="Colorful List Accent 5" w:uiPriority="72"/>
-    <w:lsdException w:name="Colorful Grid Accent 5" w:uiPriority="73"/>
-    <w:lsdException w:name="Light Shading Accent 6" w:uiPriority="60"/>
-    <w:lsdException w:name="Light List Accent 6" w:uiPriority="61"/>
-    <w:lsdException w:name="Light Grid Accent 6" w:uiPriority="62"/>
-    <w:lsdException w:name="Medium Shading 1 Accent 6" w:uiPriority="63"/>
-    <w:lsdException w:name="Medium Shading 2 Accent 6" w:uiPriority="64"/>
-    <w:lsdException w:name="Medium List 1 Accent 6" w:uiPriority="65"/>
-    <w:lsdException w:name="Medium List 2 Accent 6" w:uiPriority="66"/>
-    <w:lsdException w:name="Medium Grid 1 Accent 6" w:uiPriority="67"/>
-    <w:lsdException w:name="Medium Grid 2 Accent 6" w:uiPriority="68"/>
-    <w:lsdException w:name="Medium Grid 3 Accent 6" w:uiPriority="69"/>
-    <w:lsdException w:name="Dark List Accent 6" w:uiPriority="70"/>
-    <w:lsdException w:name="Colorful Shading Accent 6" w:uiPriority="71"/>
-    <w:lsdException w:name="Colorful List Accent 6" w:uiPriority="72"/>
-    <w:lsdException w:name="Colorful Grid Accent 6" w:uiPriority="73"/>
-    <w:lsdException w:name="Subtle Emphasis" w:uiPriority="19" w:qFormat="1"/>
-    <w:lsdException w:name="Intense Emphasis" w:uiPriority="21" w:qFormat="1"/>
-    <w:lsdException w:name="Subtle Reference" w:uiPriority="31" w:qFormat="1"/>
-    <w:lsdException w:name="Intense Reference" w:uiPriority="32" w:qFormat="1"/>
-    <w:lsdException w:name="Book Title" w:uiPriority="33" w:qFormat="1"/>
-    <w:lsdException w:name="Bibliography" w:semiHidden="1" w:uiPriority="37" w:unhideWhenUsed="1"/>
-    <w:lsdException w:name="TOC Heading" w:semiHidden="1" w:uiPriority="39" w:unhideWhenUsed="1" w:qFormat="1"/>
-    <w:lsdException w:name="Plain Table 1" w:uiPriority="41"/>
-    <w:lsdException w:name="Plain Table 2" w:uiPriority="42"/>
-    <w:lsdException w:name="Plain Table 3" w:uiPriority="43"/>
-    <w:lsdException w:name="Plain Table 4" w:uiPriority="44"/>
-    <w:lsdException w:name="Plain Table 5" w:uiPriority="45"/>
-    <w:lsdException w:name="Grid Table Light" w:uiPriority="40"/>
-    <w:lsdException w:name="Grid Table 1 Light" w:uiPriority="46"/>
-    <w:lsdException w:name="Grid Table 2" w:uiPriority="47"/>
-    <w:lsdException w:name="Grid Table 3" w:uiPriority="48"/>
-    <w:lsdException w:name="Grid Table 4" w:uiPriority="49"/>
-    <w:lsdException w:name="Grid Table 5 Dark" w:uiPriority="50"/>
-    <w:lsdException w:name="Grid Table 6 Colorful" w:uiPriority="51"/>
-    <w:lsdException w:name="Grid Table 7 Colorful" w:uiPriority="52"/>
-    <w:lsdException w:name="Grid Table 1 Light Accent 1" w:uiPriority="46"/>
-    <w:lsdException w:name="Grid Table 2 Accent 1" w:uiPriority="47"/>
-    <w:lsdException w:name="Grid Table 3 Accent 1" w:uiPriority="48"/>
-    <w:lsdException w:name="Grid Table 4 Accent 1" w:uiPriority="49"/>
-    <w:lsdException w:name="Grid Table 5 Dark Accent 1" w:uiPriority="50"/>
-    <w:lsdException w:name="Grid Table 6 Colorful Accent 1" w:uiPriority="51"/>
-    <w:lsdException w:name="Grid Table 7 Colorful Accent 1" w:uiPriority="52"/>
-    <w:lsdException w:name="Grid Table 1 Light Accent 2" w:uiPriority="46"/>
-    <w:lsdException w:name="Grid Table 2 Accent 2" w:uiPriority="47"/>
-    <w:lsdException w:name="Grid Table 3 Accent 2" w:uiPriority="48"/>
-    <w:lsdException w:name="Grid Table 4 Accent 2" w:uiPriority="49"/>
-    <w:lsdException w:name="Grid Table 5 Dark Accent 2" w:uiPriority="50"/>
-    <w:lsdException w:name="Grid Table 6 Colorful Accent 2" w:uiPriority="51"/>
-    <w:lsdException w:name="Grid Table 7 Colorful Accent 2" w:uiPriority="52"/>
-    <w:lsdException w:name="Grid Table 1 Light Accent 3" w:uiPriority="46"/>
-    <w:lsdException w:name="Grid Table 2 Accent 3" w:uiPriority="47"/>
-    <w:lsdException w:name="Grid Table 3 Accent 3" w:uiPriority="48"/>
-    <w:lsdException w:name="Grid Table 4 Accent 3" w:uiPriority="49"/>
-    <w:lsdException w:name="Grid Table 5 Dark Accent 3" w:uiPriority="50"/>
-    <w:lsdException w:name="Grid Table 6 Colorful Accent 3" w:uiPriority="51"/>
-    <w:lsdException w:name="Grid Table 7 Colorful Accent 3" w:uiPriority="52"/>
-    <w:lsdException w:name="Grid Table 1 Light Accent 4" w:uiPriority="46"/>
-    <w:lsdException w:name="Grid Table 2 Accent 4" w:uiPriority="47"/>
-    <w:lsdException w:name="Grid Table 3 Accent 4" w:uiPriority="48"/>
-    <w:lsdException w:name="Grid Table 4 Accent 4" w:uiPriority="49"/>
-    <w:lsdException w:name="Grid Table 5 Dark Accent 4" w:uiPriority="50"/>
-    <w:lsdException w:name="Grid Table 6 Colorful Accent 4" w:uiPriority="51"/>
-    <w:lsdException w:name="Grid Table 7 Colorful Accent 4" w:uiPriority="52"/>
-    <w:lsdException w:name="Grid Table 1 Light Accent 5" w:uiPriority="46"/>
-    <w:lsdException w:name="Grid Table 2 Accent 5" w:uiPriority="47"/>
-    <w:lsdException w:name="Grid Table 3 Accent 5" w:uiPriority="48"/>
-    <w:lsdException w:name="Grid Table 4 Accent 5" w:uiPriority="49"/>
-    <w:lsdException w:name="Grid Table 5 Dark Accent 5" w:uiPriority="50"/>
-    <w:lsdException w:name="Grid Table 6 Colorful Accent 5" w:uiPriority="51"/>
-    <w:lsdException w:name="Grid Table 7 Colorful Accent 5" w:uiPriority="52"/>
-    <w:lsdException w:name="Grid Table 1 Light Accent 6" w:uiPriority="46"/>
-    <w:lsdException w:name="Grid Table 2 Accent 6" w:uiPriority="47"/>
-    <w:lsdException w:name="Grid Table 3 Accent 6" w:uiPriority="48"/>
-    <w:lsdException w:name="Grid Table 4 Accent 6" w:uiPriority="49"/>
-    <w:lsdException w:name="Grid Table 5 Dark Accent 6" w:uiPriority="50"/>
-    <w:lsdException w:name="Grid Table 6 Colorful Accent 6" w:uiPriority="51"/>
-    <w:lsdException w:name="Grid Table 7 Colorful Accent 6" w:uiPriority="52"/>
-    <w:lsdException w:name="List Table 1 Light" w:uiPriority="46"/>
-    <w:lsdException w:name="List Table 2" w:uiPriority="47"/>
-    <w:lsdException w:name="List Table 3" w:uiPriority="48"/>
-    <w:lsdException w:name="List Table 4" w:uiPriority="49"/>
-    <w:lsdException w:name="List Table 5 Dark" w:uiPriority="50"/>
-    <w:lsdException w:name="List Table 6 Colorful" w:uiPriority="51"/>
-    <w:lsdException w:name="List Table 7 Colorful" w:uiPriority="52"/>
-    <w:lsdException w:name="List Table 1 Light Accent 1" w:uiPriority="46"/>
-    <w:lsdException w:name="List Table 2 Accent 1" w:uiPriority="47"/>
-    <w:lsdException w:name="List Table 3 Accent 1" w:uiPriority="48"/>
-    <w:lsdException w:name="List Table 4 Accent 1" w:uiPriority="49"/>
-    <w:lsdException w:name="List Table 5 Dark Accent 1" w:uiPriority="50"/>
-    <w:lsdException w:name="List Table 6 Colorful Accent 1" w:uiPriority="51"/>
-    <w:lsdException w:name="List Table 7 Colorful Accent 1" w:uiPriority="52"/>
-    <w:lsdException w:name="List Table 1 Light Accent 2" w:uiPriority="46"/>
-    <w:lsdException w:name="List Table 2 Accent 2" w:uiPriority="47"/>
-    <w:lsdException w:name="List Table 3 Accent 2" w:uiPriority="48"/>
-    <w:lsdException w:name="List Table 4 Accent 2" w:uiPriority="49"/>
-    <w:lsdException w:name="List Table 5 Dark Accent 2" w:uiPriority="50"/>
-    <w:lsdException w:name="List Table 6 Colorful Accent 2" w:uiPriority="51"/>
-    <w:lsdException w:name="List Table 7 Colorful Accent 2" w:uiPriority="52"/>
-    <w:lsdException w:name="List Table 1 Light Accent 3" w:uiPriority="46"/>
-    <w:lsdException w:name="List Table 2 Accent 3" w:uiPriority="47"/>
-    <w:lsdException w:name="List Table 3 Accent 3" w:uiPriority="48"/>
-    <w:lsdException w:name="List Table 4 Accent 3" w:uiPriority="49"/>
-    <w:lsdException w:name="List Table 5 Dark Accent 3" w:uiPriority="50"/>
-    <w:lsdException w:name="List Table 6 Colorful Accent 3" w:uiPriority="51"/>
-    <w:lsdException w:name="List Table 7 Colorful Accent 3" w:uiPriority="52"/>
-    <w:lsdException w:name="List Table 1 Light Accent 4" w:uiPriority="46"/>
-    <w:lsdException w:name="List Table 2 Accent 4" w:uiPriority="47"/>
-    <w:lsdException w:name="List Table 3 Accent 4" w:uiPriority="48"/>
-    <w:lsdException w:name="List Table 4 Accent 4" w:uiPriority="49"/>
-    <w:lsdException w:name="List Table 5 Dark Accent 4" w:uiPriority="50"/>
-    <w:lsdException w:name="List Table 6 Colorful Accent 4" w:uiPriority="51"/>
-    <w:lsdException w:name="List Table 7 Colorful Accent 4" w:uiPriority="52"/>
-    <w:lsdException w:name="List Table 1 Light Accent 5" w:uiPriority="46"/>
-    <w:lsdException w:name="List Table 2 Accent 5" w:uiPriority="47"/>
-    <w:lsdException w:name="List Table 3 Accent 5" w:uiPriority="48"/>
-    <w:lsdException w:name="List Table 4 Accent 5" w:uiPriority="49"/>
-    <w:lsdException w:name="List Table 5 Dark Accent 5" w:uiPriority="50"/>
-    <w:lsdException w:name="List Table 6 Colorful Accent 5" w:uiPriority="51"/>
-    <w:lsdException w:name="List Table 7 Colorful Accent 5" w:uiPriority="52"/>
-    <w:lsdException w:name="List Table 1 Light Accent 6" w:uiPriority="46"/>
-    <w:lsdException w:name="List Table 2 Accent 6" w:uiPriority="47"/>
-    <w:lsdException w:name="List Table 3 Accent 6" w:uiPriority="48"/>
-    <w:lsdException w:name="List Table 4 Accent 6" w:uiPriority="49"/>
-    <w:lsdException w:name="List Table 5 Dark Accent 6" w:uiPriority="50"/>
-    <w:lsdException w:name="List Table 6 Colorful Accent 6" w:uiPriority="51"/>
-    <w:lsdException w:name="List Table 7 Colorful Accent 6" w:uiPriority="52"/>
-    <w:lsdException w:name="Mention" w:semiHidden="1" w:unhideWhenUsed="1"/>
-    <w:lsdException w:name="Smart Hyperlink" w:semiHidden="1" w:unhideWhenUsed="1"/>
-    <w:lsdException w:name="Hashtag" w:semiHidden="1" w:unhideWhenUsed="1"/>
-    <w:lsdException w:name="Unresolved Mention" w:semiHidden="1" w:unhideWhenUsed="1"/>
+  <w:latentStyles w:count="260" w:defQFormat="0" w:defUnhideWhenUsed="1" w:defSemiHidden="1" w:defUIPriority="99" w:defLockedState="0">
+    <w:lsdException w:qFormat="1" w:unhideWhenUsed="0" w:uiPriority="0" w:semiHidden="0" w:name="Normal"/>
+    <w:lsdException w:qFormat="1" w:unhideWhenUsed="0" w:uiPriority="9" w:semiHidden="0" w:name="heading 1"/>
+    <w:lsdException w:qFormat="1" w:uiPriority="9" w:name="heading 2"/>
+    <w:lsdException w:qFormat="1" w:uiPriority="9" w:name="heading 3"/>
+    <w:lsdException w:qFormat="1" w:uiPriority="9" w:name="heading 4"/>
+    <w:lsdException w:qFormat="1" w:uiPriority="9" w:name="heading 5"/>
+    <w:lsdException w:qFormat="1" w:uiPriority="9" w:name="heading 6"/>
+    <w:lsdException w:qFormat="1" w:uiPriority="9" w:name="heading 7"/>
+    <w:lsdException w:qFormat="1" w:uiPriority="9" w:name="heading 8"/>
+    <w:lsdException w:qFormat="1" w:uiPriority="9" w:name="heading 9"/>
+    <w:lsdException w:uiPriority="99" w:name="index 1"/>
+    <w:lsdException w:uiPriority="99" w:name="index 2"/>
+    <w:lsdException w:uiPriority="99" w:name="index 3"/>
+    <w:lsdException w:uiPriority="99" w:name="index 4"/>
+    <w:lsdException w:uiPriority="99" w:name="index 5"/>
+    <w:lsdException w:uiPriority="99" w:name="index 6"/>
+    <w:lsdException w:uiPriority="99" w:name="index 7"/>
+    <w:lsdException w:uiPriority="99" w:name="index 8"/>
+    <w:lsdException w:uiPriority="99" w:name="index 9"/>
+    <w:lsdException w:uiPriority="39" w:name="toc 1"/>
+    <w:lsdException w:uiPriority="39" w:name="toc 2"/>
+    <w:lsdException w:uiPriority="39" w:name="toc 3"/>
+    <w:lsdException w:uiPriority="39" w:name="toc 4"/>
+    <w:lsdException w:uiPriority="39" w:name="toc 5"/>
+    <w:lsdException w:uiPriority="39" w:name="toc 6"/>
+    <w:lsdException w:uiPriority="39" w:name="toc 7"/>
+    <w:lsdException w:uiPriority="39" w:name="toc 8"/>
+    <w:lsdException w:uiPriority="39" w:name="toc 9"/>
+    <w:lsdException w:uiPriority="99" w:name="Normal Indent"/>
+    <w:lsdException w:uiPriority="99" w:name="footnote text"/>
+    <w:lsdException w:uiPriority="99" w:name="annotation text"/>
+    <w:lsdException w:uiPriority="99" w:name="header"/>
+    <w:lsdException w:uiPriority="99" w:name="footer"/>
+    <w:lsdException w:uiPriority="99" w:name="index heading"/>
+    <w:lsdException w:qFormat="1" w:unhideWhenUsed="0" w:uiPriority="0" w:semiHidden="0" w:name="caption"/>
+    <w:lsdException w:uiPriority="99" w:name="table of figures"/>
+    <w:lsdException w:uiPriority="99" w:name="envelope address"/>
+    <w:lsdException w:uiPriority="99" w:name="envelope return"/>
+    <w:lsdException w:uiPriority="99" w:name="footnote reference"/>
+    <w:lsdException w:uiPriority="99" w:name="annotation reference"/>
+    <w:lsdException w:uiPriority="99" w:name="line number"/>
+    <w:lsdException w:uiPriority="99" w:name="page number"/>
+    <w:lsdException w:uiPriority="99" w:name="endnote reference"/>
+    <w:lsdException w:uiPriority="99" w:name="endnote text"/>
+    <w:lsdException w:uiPriority="99" w:name="table of authorities"/>
+    <w:lsdException w:uiPriority="99" w:name="macro"/>
+    <w:lsdException w:uiPriority="99" w:name="toa heading"/>
+    <w:lsdException w:unhideWhenUsed="0" w:uiPriority="0" w:semiHidden="0" w:name="List"/>
+    <w:lsdException w:uiPriority="99" w:name="List Bullet"/>
+    <w:lsdException w:uiPriority="99" w:name="List Number"/>
+    <w:lsdException w:uiPriority="99" w:name="List 2"/>
+    <w:lsdException w:uiPriority="99" w:name="List 3"/>
+    <w:lsdException w:uiPriority="99" w:name="List 4"/>
+    <w:lsdException w:uiPriority="99" w:name="List 5"/>
+    <w:lsdException w:uiPriority="99" w:name="List Bullet 2"/>
+    <w:lsdException w:uiPriority="99" w:name="List Bullet 3"/>
+    <w:lsdException w:uiPriority="99" w:name="List Bullet 4"/>
+    <w:lsdException w:uiPriority="99" w:name="List Bullet 5"/>
+    <w:lsdException w:uiPriority="99" w:name="List Number 2"/>
+    <w:lsdException w:uiPriority="99" w:name="List Number 3"/>
+    <w:lsdException w:uiPriority="99" w:name="List Number 4"/>
+    <w:lsdException w:uiPriority="99" w:name="List Number 5"/>
+    <w:lsdException w:qFormat="1" w:unhideWhenUsed="0" w:uiPriority="10" w:semiHidden="0" w:name="Title"/>
+    <w:lsdException w:uiPriority="99" w:name="Closing"/>
+    <w:lsdException w:uiPriority="99" w:name="Signature"/>
+    <w:lsdException w:uiPriority="1" w:name="Default Paragraph Font"/>
+    <w:lsdException w:unhideWhenUsed="0" w:uiPriority="0" w:semiHidden="0" w:name="Body Text"/>
+    <w:lsdException w:uiPriority="99" w:name="Body Text Indent"/>
+    <w:lsdException w:uiPriority="99" w:name="List Continue"/>
+    <w:lsdException w:uiPriority="99" w:name="List Continue 2"/>
+    <w:lsdException w:uiPriority="99" w:name="List Continue 3"/>
+    <w:lsdException w:uiPriority="99" w:name="List Continue 4"/>
+    <w:lsdException w:uiPriority="99" w:name="List Continue 5"/>
+    <w:lsdException w:uiPriority="99" w:name="Message Header"/>
+    <w:lsdException w:qFormat="1" w:unhideWhenUsed="0" w:uiPriority="11" w:semiHidden="0" w:name="Subtitle"/>
+    <w:lsdException w:uiPriority="99" w:name="Salutation"/>
+    <w:lsdException w:uiPriority="99" w:name="Date"/>
+    <w:lsdException w:uiPriority="99" w:name="Body Text First Indent"/>
+    <w:lsdException w:uiPriority="99" w:name="Body Text First Indent 2"/>
+    <w:lsdException w:uiPriority="99" w:name="Note Heading"/>
+    <w:lsdException w:uiPriority="99" w:name="Body Text 2"/>
+    <w:lsdException w:uiPriority="99" w:name="Body Text 3"/>
+    <w:lsdException w:uiPriority="99" w:name="Body Text Indent 2"/>
+    <w:lsdException w:uiPriority="99" w:name="Body Text Indent 3"/>
+    <w:lsdException w:uiPriority="99" w:name="Block Text"/>
+    <w:lsdException w:uiPriority="99" w:name="Hyperlink"/>
+    <w:lsdException w:uiPriority="99" w:name="FollowedHyperlink"/>
+    <w:lsdException w:qFormat="1" w:unhideWhenUsed="0" w:uiPriority="22" w:semiHidden="0" w:name="Strong"/>
+    <w:lsdException w:qFormat="1" w:unhideWhenUsed="0" w:uiPriority="20" w:semiHidden="0" w:name="Emphasis"/>
+    <w:lsdException w:uiPriority="99" w:name="Document Map"/>
+    <w:lsdException w:uiPriority="99" w:name="Plain Text"/>
+    <w:lsdException w:uiPriority="99" w:name="E-mail Signature"/>
+    <w:lsdException w:uiPriority="99" w:name="Normal (Web)"/>
+    <w:lsdException w:uiPriority="99" w:name="HTML Acronym"/>
+    <w:lsdException w:uiPriority="99" w:name="HTML Address"/>
+    <w:lsdException w:uiPriority="99" w:name="HTML Cite"/>
+    <w:lsdException w:uiPriority="99" w:name="HTML Code"/>
+    <w:lsdException w:uiPriority="99" w:name="HTML Definition"/>
+    <w:lsdException w:uiPriority="99" w:name="HTML Keyboard"/>
+    <w:lsdException w:uiPriority="99" w:name="HTML Preformatted"/>
+    <w:lsdException w:uiPriority="99" w:name="HTML Sample"/>
+    <w:lsdException w:uiPriority="99" w:name="HTML Typewriter"/>
+    <w:lsdException w:uiPriority="99" w:name="HTML Variable"/>
+    <w:lsdException w:uiPriority="99" w:name="Normal Table"/>
+    <w:lsdException w:uiPriority="99" w:name="annotation subject"/>
+    <w:lsdException w:uiPriority="99" w:name="Table Simple 1"/>
+    <w:lsdException w:uiPriority="99" w:name="Table Simple 2"/>
+    <w:lsdException w:uiPriority="99" w:name="Table Simple 3"/>
+    <w:lsdException w:uiPriority="99" w:name="Table Classic 1"/>
+    <w:lsdException w:uiPriority="99" w:name="Table Classic 2"/>
+    <w:lsdException w:uiPriority="99" w:name="Table Classic 3"/>
+    <w:lsdException w:uiPriority="99" w:name="Table Classic 4"/>
+    <w:lsdException w:uiPriority="99" w:name="Table Colorful 1"/>
+    <w:lsdException w:uiPriority="99" w:name="Table Colorful 2"/>
+    <w:lsdException w:uiPriority="99" w:name="Table Colorful 3"/>
+    <w:lsdException w:uiPriority="99" w:name="Table Columns 1"/>
+    <w:lsdException w:uiPriority="99" w:name="Table Columns 2"/>
+    <w:lsdException w:uiPriority="99" w:name="Table Columns 3"/>
+    <w:lsdException w:uiPriority="99" w:name="Table Columns 4"/>
+    <w:lsdException w:uiPriority="99" w:name="Table Columns 5"/>
+    <w:lsdException w:uiPriority="99" w:name="Table Grid 1"/>
+    <w:lsdException w:uiPriority="99" w:name="Table Grid 2"/>
+    <w:lsdException w:uiPriority="99" w:name="Table Grid 3"/>
+    <w:lsdException w:uiPriority="99" w:name="Table Grid 4"/>
+    <w:lsdException w:uiPriority="99" w:name="Table Grid 5"/>
+    <w:lsdException w:uiPriority="99" w:name="Table Grid 6"/>
+    <w:lsdException w:uiPriority="99" w:name="Table Grid 7"/>
+    <w:lsdException w:uiPriority="99" w:name="Table Grid 8"/>
+    <w:lsdException w:uiPriority="99" w:name="Table List 1"/>
+    <w:lsdException w:uiPriority="99" w:name="Table List 2"/>
+    <w:lsdException w:uiPriority="99" w:name="Table List 3"/>
+    <w:lsdException w:uiPriority="99" w:name="Table List 4"/>
+    <w:lsdException w:uiPriority="99" w:name="Table List 5"/>
+    <w:lsdException w:uiPriority="99" w:name="Table List 6"/>
+    <w:lsdException w:uiPriority="99" w:name="Table List 7"/>
+    <w:lsdException w:uiPriority="99" w:name="Table List 8"/>
+    <w:lsdException w:uiPriority="99" w:name="Table 3D effects 1"/>
+    <w:lsdException w:uiPriority="99" w:name="Table 3D effects 2"/>
+    <w:lsdException w:uiPriority="99" w:name="Table 3D effects 3"/>
+    <w:lsdException w:uiPriority="99" w:name="Table Contemporary"/>
+    <w:lsdException w:uiPriority="99" w:name="Table Elegant"/>
+    <w:lsdException w:uiPriority="99" w:name="Table Professional"/>
+    <w:lsdException w:uiPriority="99" w:name="Table Subtle 1"/>
+    <w:lsdException w:uiPriority="99" w:name="Table Subtle 2"/>
+    <w:lsdException w:uiPriority="99" w:name="Table Web 1"/>
+    <w:lsdException w:uiPriority="99" w:name="Table Web 2"/>
+    <w:lsdException w:uiPriority="99" w:name="Table Web 3"/>
+    <w:lsdException w:uiPriority="99" w:name="Balloon Text"/>
+    <w:lsdException w:unhideWhenUsed="0" w:uiPriority="39" w:semiHidden="0" w:name="Table Grid"/>
+    <w:lsdException w:uiPriority="99" w:name="Table Theme"/>
+    <w:lsdException w:unhideWhenUsed="0" w:uiPriority="60" w:semiHidden="0" w:name="Light Shading"/>
+    <w:lsdException w:unhideWhenUsed="0" w:uiPriority="61" w:semiHidden="0" w:name="Light List"/>
+    <w:lsdException w:unhideWhenUsed="0" w:uiPriority="62" w:semiHidden="0" w:name="Light Grid"/>
+    <w:lsdException w:unhideWhenUsed="0" w:uiPriority="63" w:semiHidden="0" w:name="Medium Shading 1"/>
+    <w:lsdException w:unhideWhenUsed="0" w:uiPriority="64" w:semiHidden="0" w:name="Medium Shading 2"/>
+    <w:lsdException w:unhideWhenUsed="0" w:uiPriority="65" w:semiHidden="0" w:name="Medium List 1"/>
+    <w:lsdException w:unhideWhenUsed="0" w:uiPriority="66" w:semiHidden="0" w:name="Medium List 2"/>
+    <w:lsdException w:unhideWhenUsed="0" w:uiPriority="67" w:semiHidden="0" w:name="Medium Grid 1"/>
+    <w:lsdException w:unhideWhenUsed="0" w:uiPriority="68" w:semiHidden="0" w:name="Medium Grid 2"/>
+    <w:lsdException w:unhideWhenUsed="0" w:uiPriority="69" w:semiHidden="0" w:name="Medium Grid 3"/>
+    <w:lsdException w:unhideWhenUsed="0" w:uiPriority="70" w:semiHidden="0" w:name="Dark List"/>
+    <w:lsdException w:unhideWhenUsed="0" w:uiPriority="71" w:semiHidden="0" w:name="Colorful Shading"/>
+    <w:lsdException w:unhideWhenUsed="0" w:uiPriority="72" w:semiHidden="0" w:name="Colorful List"/>
+    <w:lsdException w:unhideWhenUsed="0" w:uiPriority="73" w:semiHidden="0" w:name="Colorful Grid"/>
+    <w:lsdException w:unhideWhenUsed="0" w:uiPriority="60" w:semiHidden="0" w:name="Light Shading Accent 1"/>
+    <w:lsdException w:unhideWhenUsed="0" w:uiPriority="61" w:semiHidden="0" w:name="Light List Accent 1"/>
+    <w:lsdException w:unhideWhenUsed="0" w:uiPriority="62" w:semiHidden="0" w:name="Light Grid Accent 1"/>
+    <w:lsdException w:unhideWhenUsed="0" w:uiPriority="63" w:semiHidden="0" w:name="Medium Shading 1 Accent 1"/>
+    <w:lsdException w:unhideWhenUsed="0" w:uiPriority="64" w:semiHidden="0" w:name="Medium Shading 2 Accent 1"/>
+    <w:lsdException w:unhideWhenUsed="0" w:uiPriority="65" w:semiHidden="0" w:name="Medium List 1 Accent 1"/>
+    <w:lsdException w:qFormat="1" w:unhideWhenUsed="0" w:uiPriority="0" w:semiHidden="0" w:name="List Paragraph"/>
+    <w:lsdException w:unhideWhenUsed="0" w:uiPriority="66" w:semiHidden="0" w:name="Medium List 2 Accent 1"/>
+    <w:lsdException w:unhideWhenUsed="0" w:uiPriority="67" w:semiHidden="0" w:name="Medium Grid 1 Accent 1"/>
+    <w:lsdException w:unhideWhenUsed="0" w:uiPriority="68" w:semiHidden="0" w:name="Medium Grid 2 Accent 1"/>
+    <w:lsdException w:unhideWhenUsed="0" w:uiPriority="69" w:semiHidden="0" w:name="Medium Grid 3 Accent 1"/>
+    <w:lsdException w:unhideWhenUsed="0" w:uiPriority="70" w:semiHidden="0" w:name="Dark List Accent 1"/>
+    <w:lsdException w:unhideWhenUsed="0" w:uiPriority="71" w:semiHidden="0" w:name="Colorful Shading Accent 1"/>
+    <w:lsdException w:unhideWhenUsed="0" w:uiPriority="72" w:semiHidden="0" w:name="Colorful List Accent 1"/>
+    <w:lsdException w:unhideWhenUsed="0" w:uiPriority="73" w:semiHidden="0" w:name="Colorful Grid Accent 1"/>
+    <w:lsdException w:unhideWhenUsed="0" w:uiPriority="60" w:semiHidden="0" w:name="Light Shading Accent 2"/>
+    <w:lsdException w:unhideWhenUsed="0" w:uiPriority="61" w:semiHidden="0" w:name="Light List Accent 2"/>
+    <w:lsdException w:unhideWhenUsed="0" w:uiPriority="62" w:semiHidden="0" w:name="Light Grid Accent 2"/>
+    <w:lsdException w:unhideWhenUsed="0" w:uiPriority="63" w:semiHidden="0" w:name="Medium Shading 1 Accent 2"/>
+    <w:lsdException w:unhideWhenUsed="0" w:uiPriority="64" w:semiHidden="0" w:name="Medium Shading 2 Accent 2"/>
+    <w:lsdException w:unhideWhenUsed="0" w:uiPriority="65" w:semiHidden="0" w:name="Medium List 1 Accent 2"/>
+    <w:lsdException w:unhideWhenUsed="0" w:uiPriority="66" w:semiHidden="0" w:name="Medium List 2 Accent 2"/>
+    <w:lsdException w:unhideWhenUsed="0" w:uiPriority="67" w:semiHidden="0" w:name="Medium Grid 1 Accent 2"/>
+    <w:lsdException w:unhideWhenUsed="0" w:uiPriority="68" w:semiHidden="0" w:name="Medium Grid 2 Accent 2"/>
+    <w:lsdException w:unhideWhenUsed="0" w:uiPriority="69" w:semiHidden="0" w:name="Medium Grid 3 Accent 2"/>
+    <w:lsdException w:unhideWhenUsed="0" w:uiPriority="70" w:semiHidden="0" w:name="Dark List Accent 2"/>
+    <w:lsdException w:unhideWhenUsed="0" w:uiPriority="71" w:semiHidden="0" w:name="Colorful Shading Accent 2"/>
+    <w:lsdException w:unhideWhenUsed="0" w:uiPriority="72" w:semiHidden="0" w:name="Colorful List Accent 2"/>
+    <w:lsdException w:unhideWhenUsed="0" w:uiPriority="73" w:semiHidden="0" w:name="Colorful Grid Accent 2"/>
+    <w:lsdException w:unhideWhenUsed="0" w:uiPriority="60" w:semiHidden="0" w:name="Light Shading Accent 3"/>
+    <w:lsdException w:unhideWhenUsed="0" w:uiPriority="61" w:semiHidden="0" w:name="Light List Accent 3"/>
+    <w:lsdException w:unhideWhenUsed="0" w:uiPriority="62" w:semiHidden="0" w:name="Light Grid Accent 3"/>
+    <w:lsdException w:unhideWhenUsed="0" w:uiPriority="63" w:semiHidden="0" w:name="Medium Shading 1 Accent 3"/>
+    <w:lsdException w:unhideWhenUsed="0" w:uiPriority="64" w:semiHidden="0" w:name="Medium Shading 2 Accent 3"/>
+    <w:lsdException w:unhideWhenUsed="0" w:uiPriority="65" w:semiHidden="0" w:name="Medium List 1 Accent 3"/>
+    <w:lsdException w:unhideWhenUsed="0" w:uiPriority="66" w:semiHidden="0" w:name="Medium List 2 Accent 3"/>
+    <w:lsdException w:unhideWhenUsed="0" w:uiPriority="67" w:semiHidden="0" w:name="Medium Grid 1 Accent 3"/>
+    <w:lsdException w:unhideWhenUsed="0" w:uiPriority="68" w:semiHidden="0" w:name="Medium Grid 2 Accent 3"/>
+    <w:lsdException w:unhideWhenUsed="0" w:uiPriority="69" w:semiHidden="0" w:name="Medium Grid 3 Accent 3"/>
+    <w:lsdException w:unhideWhenUsed="0" w:uiPriority="70" w:semiHidden="0" w:name="Dark List Accent 3"/>
+    <w:lsdException w:unhideWhenUsed="0" w:uiPriority="71" w:semiHidden="0" w:name="Colorful Shading Accent 3"/>
+    <w:lsdException w:unhideWhenUsed="0" w:uiPriority="72" w:semiHidden="0" w:name="Colorful List Accent 3"/>
+    <w:lsdException w:unhideWhenUsed="0" w:uiPriority="73" w:semiHidden="0" w:name="Colorful Grid Accent 3"/>
+    <w:lsdException w:unhideWhenUsed="0" w:uiPriority="60" w:semiHidden="0" w:name="Light Shading Accent 4"/>
+    <w:lsdException w:unhideWhenUsed="0" w:uiPriority="61" w:semiHidden="0" w:name="Light List Accent 4"/>
+    <w:lsdException w:unhideWhenUsed="0" w:uiPriority="62" w:semiHidden="0" w:name="Light Grid Accent 4"/>
+    <w:lsdException w:unhideWhenUsed="0" w:uiPriority="63" w:semiHidden="0" w:name="Medium Shading 1 Accent 4"/>
+    <w:lsdException w:unhideWhenUsed="0" w:uiPriority="64" w:semiHidden="0" w:name="Medium Shading 2 Accent 4"/>
+    <w:lsdException w:unhideWhenUsed="0" w:uiPriority="65" w:semiHidden="0" w:name="Medium List 1 Accent 4"/>
+    <w:lsdException w:unhideWhenUsed="0" w:uiPriority="66" w:semiHidden="0" w:name="Medium List 2 Accent 4"/>
+    <w:lsdException w:unhideWhenUsed="0" w:uiPriority="67" w:semiHidden="0" w:name="Medium Grid 1 Accent 4"/>
+    <w:lsdException w:unhideWhenUsed="0" w:uiPriority="68" w:semiHidden="0" w:name="Medium Grid 2 Accent 4"/>
+    <w:lsdException w:unhideWhenUsed="0" w:uiPriority="69" w:semiHidden="0" w:name="Medium Grid 3 Accent 4"/>
+    <w:lsdException w:unhideWhenUsed="0" w:uiPriority="70" w:semiHidden="0" w:name="Dark List Accent 4"/>
+    <w:lsdException w:unhideWhenUsed="0" w:uiPriority="71" w:semiHidden="0" w:name="Colorful Shading Accent 4"/>
+    <w:lsdException w:unhideWhenUsed="0" w:uiPriority="72" w:semiHidden="0" w:name="Colorful List Accent 4"/>
+    <w:lsdException w:unhideWhenUsed="0" w:uiPriority="73" w:semiHidden="0" w:name="Colorful Grid Accent 4"/>
+    <w:lsdException w:unhideWhenUsed="0" w:uiPriority="60" w:semiHidden="0" w:name="Light Shading Accent 5"/>
+    <w:lsdException w:unhideWhenUsed="0" w:uiPriority="61" w:semiHidden="0" w:name="Light List Accent 5"/>
+    <w:lsdException w:unhideWhenUsed="0" w:uiPriority="62" w:semiHidden="0" w:name="Light Grid Accent 5"/>
+    <w:lsdException w:unhideWhenUsed="0" w:uiPriority="63" w:semiHidden="0" w:name="Medium Shading 1 Accent 5"/>
+    <w:lsdException w:unhideWhenUsed="0" w:uiPriority="64" w:semiHidden="0" w:name="Medium Shading 2 Accent 5"/>
+    <w:lsdException w:unhideWhenUsed="0" w:uiPriority="65" w:semiHidden="0" w:name="Medium List 1 Accent 5"/>
+    <w:lsdException w:unhideWhenUsed="0" w:uiPriority="66" w:semiHidden="0" w:name="Medium List 2 Accent 5"/>
+    <w:lsdException w:unhideWhenUsed="0" w:uiPriority="67" w:semiHidden="0" w:name="Medium Grid 1 Accent 5"/>
+    <w:lsdException w:unhideWhenUsed="0" w:uiPriority="68" w:semiHidden="0" w:name="Medium Grid 2 Accent 5"/>
+    <w:lsdException w:unhideWhenUsed="0" w:uiPriority="69" w:semiHidden="0" w:name="Medium Grid 3 Accent 5"/>
+    <w:lsdException w:unhideWhenUsed="0" w:uiPriority="70" w:semiHidden="0" w:name="Dark List Accent 5"/>
+    <w:lsdException w:unhideWhenUsed="0" w:uiPriority="71" w:semiHidden="0" w:name="Colorful Shading Accent 5"/>
+    <w:lsdException w:unhideWhenUsed="0" w:uiPriority="72" w:semiHidden="0" w:name="Colorful List Accent 5"/>
+    <w:lsdException w:unhideWhenUsed="0" w:uiPriority="73" w:semiHidden="0" w:name="Colorful Grid Accent 5"/>
+    <w:lsdException w:unhideWhenUsed="0" w:uiPriority="60" w:semiHidden="0" w:name="Light Shading Accent 6"/>
+    <w:lsdException w:unhideWhenUsed="0" w:uiPriority="61" w:semiHidden="0" w:name="Light List Accent 6"/>
+    <w:lsdException w:unhideWhenUsed="0" w:uiPriority="62" w:semiHidden="0" w:name="Light Grid Accent 6"/>
+    <w:lsdException w:unhideWhenUsed="0" w:uiPriority="63" w:semiHidden="0" w:name="Medium Shading 1 Accent 6"/>
+    <w:lsdException w:unhideWhenUsed="0" w:uiPriority="64" w:semiHidden="0" w:name="Medium Shading 2 Accent 6"/>
+    <w:lsdException w:unhideWhenUsed="0" w:uiPriority="65" w:semiHidden="0" w:name="Medium List 1 Accent 6"/>
+    <w:lsdException w:unhideWhenUsed="0" w:uiPriority="66" w:semiHidden="0" w:name="Medium List 2 Accent 6"/>
+    <w:lsdException w:unhideWhenUsed="0" w:uiPriority="67" w:semiHidden="0" w:name="Medium Grid 1 Accent 6"/>
+    <w:lsdException w:unhideWhenUsed="0" w:uiPriority="68" w:semiHidden="0" w:name="Medium Grid 2 Accent 6"/>
+    <w:lsdException w:unhideWhenUsed="0" w:uiPriority="69" w:semiHidden="0" w:name="Medium Grid 3 Accent 6"/>
+    <w:lsdException w:unhideWhenUsed="0" w:uiPriority="70" w:semiHidden="0" w:name="Dark List Accent 6"/>
+    <w:lsdException w:unhideWhenUsed="0" w:uiPriority="71" w:semiHidden="0" w:name="Colorful Shading Accent 6"/>
+    <w:lsdException w:unhideWhenUsed="0" w:uiPriority="72" w:semiHidden="0" w:name="Colorful List Accent 6"/>
+    <w:lsdException w:unhideWhenUsed="0" w:uiPriority="73" w:semiHidden="0" w:name="Colorful Grid Accent 6"/>
   </w:latentStyles>
-  <w:style w:type="paragraph" w:default="1" w:styleId="Normal">
+  <w:style w:type="paragraph" w:default="1" w:styleId="1">
     <w:name w:val="Normal"/>
     <w:qFormat/>
+    <w:uiPriority w:val="0"/>
     <w:pPr>
       <w:spacing w:after="160" w:line="259" w:lineRule="auto"/>
     </w:pPr>
     <w:rPr>
+      <w:rFonts w:ascii="Calibri" w:hAnsi="Calibri" w:eastAsia="Calibri" w:cs="DejaVu Sans"/>
       <w:sz w:val="22"/>
+      <w:szCs w:val="22"/>
+      <w:lang w:val="es-CO" w:eastAsia="en-US" w:bidi="ar-SA"/>
     </w:rPr>
   </w:style>
-  <w:style w:type="character" w:default="1" w:styleId="Fuentedeprrafopredeter">
+  <w:style w:type="character" w:default="1" w:styleId="5">
     <w:name w:val="Default Paragraph Font"/>
-    <w:uiPriority w:val="1"/>
     <w:semiHidden/>
     <w:unhideWhenUsed/>
+    <w:uiPriority w:val="1"/>
   </w:style>
-  <w:style w:type="table" w:default="1" w:styleId="Tablanormal">
+  <w:style w:type="table" w:default="1" w:styleId="6">
     <w:name w:val="Normal Table"/>
-    <w:uiPriority w:val="99"/>
     <w:semiHidden/>
     <w:unhideWhenUsed/>
+    <w:uiPriority w:val="99"/>
     <w:tblPr>
-      <w:tblInd w:w="0" w:type="dxa"/>
+      <w:tblLayout w:type="fixed"/>
       <w:tblCellMar>
         <w:top w:w="0" w:type="dxa"/>
         <w:left w:w="108" w:type="dxa"/>
@@ -2009,66 +2165,20 @@
       </w:tblCellMar>
     </w:tblPr>
   </w:style>
-  <w:style w:type="numbering" w:default="1" w:styleId="Sinlista">
-    <w:name w:val="No List"/>
-    <w:uiPriority w:val="99"/>
-    <w:semiHidden/>
-    <w:unhideWhenUsed/>
-  </w:style>
-  <w:style w:type="character" w:customStyle="1" w:styleId="ListLabel1">
-    <w:name w:val="ListLabel 1"/>
-    <w:qFormat/>
-    <w:rPr>
-      <w:rFonts w:cs="Courier New"/>
-    </w:rPr>
-  </w:style>
-  <w:style w:type="character" w:customStyle="1" w:styleId="ListLabel2">
-    <w:name w:val="ListLabel 2"/>
-    <w:qFormat/>
-    <w:rPr>
-      <w:rFonts w:cs="Courier New"/>
-    </w:rPr>
-  </w:style>
-  <w:style w:type="character" w:customStyle="1" w:styleId="ListLabel3">
-    <w:name w:val="ListLabel 3"/>
-    <w:qFormat/>
-    <w:rPr>
-      <w:rFonts w:cs="Courier New"/>
-    </w:rPr>
-  </w:style>
-  <w:style w:type="paragraph" w:customStyle="1" w:styleId="Heading">
-    <w:name w:val="Heading"/>
-    <w:basedOn w:val="Normal"/>
-    <w:next w:val="Textoindependiente"/>
-    <w:qFormat/>
-    <w:pPr>
-      <w:keepNext/>
-      <w:spacing w:before="240" w:after="120"/>
-    </w:pPr>
-    <w:rPr>
-      <w:rFonts w:ascii="Liberation Sans" w:eastAsia="Liberation Sans" w:hAnsi="Liberation Sans" w:cs="Droid Sans Devanagari"/>
-      <w:sz w:val="28"/>
-      <w:szCs w:val="28"/>
-    </w:rPr>
-  </w:style>
-  <w:style w:type="paragraph" w:styleId="Textoindependiente">
+  <w:style w:type="paragraph" w:styleId="2">
     <w:name w:val="Body Text"/>
-    <w:basedOn w:val="Normal"/>
+    <w:basedOn w:val="1"/>
+    <w:uiPriority w:val="0"/>
     <w:pPr>
       <w:spacing w:after="140" w:line="276" w:lineRule="auto"/>
     </w:pPr>
   </w:style>
-  <w:style w:type="paragraph" w:styleId="Lista">
-    <w:name w:val="List"/>
-    <w:basedOn w:val="Textoindependiente"/>
-    <w:rPr>
-      <w:rFonts w:cs="Droid Sans Devanagari"/>
-    </w:rPr>
-  </w:style>
-  <w:style w:type="paragraph" w:styleId="Descripcin">
+  <w:style w:type="paragraph" w:styleId="3">
     <w:name w:val="caption"/>
-    <w:basedOn w:val="Normal"/>
+    <w:basedOn w:val="1"/>
+    <w:next w:val="1"/>
     <w:qFormat/>
+    <w:uiPriority w:val="0"/>
     <w:pPr>
       <w:suppressLineNumbers/>
       <w:spacing w:before="120" w:after="120"/>
@@ -2081,10 +2191,59 @@
       <w:szCs w:val="24"/>
     </w:rPr>
   </w:style>
-  <w:style w:type="paragraph" w:customStyle="1" w:styleId="Index">
+  <w:style w:type="paragraph" w:styleId="4">
+    <w:name w:val="List"/>
+    <w:basedOn w:val="2"/>
+    <w:uiPriority w:val="0"/>
+    <w:rPr>
+      <w:rFonts w:cs="Droid Sans Devanagari"/>
+    </w:rPr>
+  </w:style>
+  <w:style w:type="character" w:customStyle="1" w:styleId="7">
+    <w:name w:val="ListLabel 1"/>
+    <w:qFormat/>
+    <w:uiPriority w:val="0"/>
+    <w:rPr>
+      <w:rFonts w:cs="Courier New"/>
+    </w:rPr>
+  </w:style>
+  <w:style w:type="character" w:customStyle="1" w:styleId="8">
+    <w:name w:val="ListLabel 2"/>
+    <w:qFormat/>
+    <w:uiPriority w:val="0"/>
+    <w:rPr>
+      <w:rFonts w:cs="Courier New"/>
+    </w:rPr>
+  </w:style>
+  <w:style w:type="character" w:customStyle="1" w:styleId="9">
+    <w:name w:val="ListLabel 3"/>
+    <w:qFormat/>
+    <w:uiPriority w:val="0"/>
+    <w:rPr>
+      <w:rFonts w:cs="Courier New"/>
+    </w:rPr>
+  </w:style>
+  <w:style w:type="paragraph" w:customStyle="1" w:styleId="10">
+    <w:name w:val="Heading"/>
+    <w:basedOn w:val="1"/>
+    <w:next w:val="2"/>
+    <w:qFormat/>
+    <w:uiPriority w:val="0"/>
+    <w:pPr>
+      <w:keepNext/>
+      <w:spacing w:before="240" w:after="120"/>
+    </w:pPr>
+    <w:rPr>
+      <w:rFonts w:ascii="Liberation Sans" w:hAnsi="Liberation Sans" w:eastAsia="Liberation Sans" w:cs="Droid Sans Devanagari"/>
+      <w:sz w:val="28"/>
+      <w:szCs w:val="28"/>
+    </w:rPr>
+  </w:style>
+  <w:style w:type="paragraph" w:customStyle="1" w:styleId="11">
     <w:name w:val="Index"/>
-    <w:basedOn w:val="Normal"/>
+    <w:basedOn w:val="1"/>
     <w:qFormat/>
+    <w:uiPriority w:val="0"/>
     <w:pPr>
       <w:suppressLineNumbers/>
     </w:pPr>
@@ -2092,19 +2251,21 @@
       <w:rFonts w:cs="Droid Sans Devanagari"/>
     </w:rPr>
   </w:style>
-  <w:style w:type="paragraph" w:styleId="Prrafodelista">
+  <w:style w:type="paragraph" w:styleId="12">
     <w:name w:val="List Paragraph"/>
-    <w:basedOn w:val="Normal"/>
+    <w:basedOn w:val="1"/>
     <w:qFormat/>
+    <w:uiPriority w:val="0"/>
     <w:pPr>
       <w:ind w:left="720"/>
       <w:contextualSpacing/>
     </w:pPr>
   </w:style>
-  <w:style w:type="paragraph" w:customStyle="1" w:styleId="TableContents">
+  <w:style w:type="paragraph" w:customStyle="1" w:styleId="13">
     <w:name w:val="Table Contents"/>
-    <w:basedOn w:val="Normal"/>
+    <w:basedOn w:val="1"/>
     <w:qFormat/>
+    <w:uiPriority w:val="0"/>
     <w:pPr>
       <w:suppressLineNumbers/>
     </w:pPr>
@@ -2117,7 +2278,7 @@
   <a:themeElements>
     <a:clrScheme name="Office">
       <a:dk1>
-        <a:sysClr val="windowText" lastClr="000000"/>
+        <a:sysClr val="windowText" lastClr="303030"/>
       </a:dk1>
       <a:lt1>
         <a:sysClr val="window" lastClr="FFFFFF"/>
@@ -2155,7 +2316,7 @@
     </a:clrScheme>
     <a:fontScheme name="Office">
       <a:majorFont>
-        <a:latin typeface="Calibri Light" panose="020F0302020204030204"/>
+        <a:latin typeface="Calibri Light"/>
         <a:ea typeface=""/>
         <a:cs typeface=""/>
         <a:font script="Jpan" typeface="游ゴシック Light"/>
@@ -2188,26 +2349,9 @@
         <a:font script="Viet" typeface="Times New Roman"/>
         <a:font script="Uigh" typeface="Microsoft Uighur"/>
         <a:font script="Geor" typeface="Sylfaen"/>
-        <a:font script="Armn" typeface="Arial"/>
-        <a:font script="Bugi" typeface="Leelawadee UI"/>
-        <a:font script="Bopo" typeface="Microsoft JhengHei"/>
-        <a:font script="Java" typeface="Javanese Text"/>
-        <a:font script="Lisu" typeface="Segoe UI"/>
-        <a:font script="Mymr" typeface="Myanmar Text"/>
-        <a:font script="Nkoo" typeface="Ebrima"/>
-        <a:font script="Olck" typeface="Nirmala UI"/>
-        <a:font script="Osma" typeface="Ebrima"/>
-        <a:font script="Phag" typeface="Phagspa"/>
-        <a:font script="Syrn" typeface="Estrangelo Edessa"/>
-        <a:font script="Syrj" typeface="Estrangelo Edessa"/>
-        <a:font script="Syre" typeface="Estrangelo Edessa"/>
-        <a:font script="Sora" typeface="Nirmala UI"/>
-        <a:font script="Tale" typeface="Microsoft Tai Le"/>
-        <a:font script="Talu" typeface="Microsoft New Tai Lue"/>
-        <a:font script="Tfng" typeface="Ebrima"/>
       </a:majorFont>
       <a:minorFont>
-        <a:latin typeface="Calibri" panose="020F0502020204030204"/>
+        <a:latin typeface="Calibri"/>
         <a:ea typeface=""/>
         <a:cs typeface=""/>
         <a:font script="Jpan" typeface="游明朝"/>
@@ -2240,23 +2384,6 @@
         <a:font script="Viet" typeface="Arial"/>
         <a:font script="Uigh" typeface="Microsoft Uighur"/>
         <a:font script="Geor" typeface="Sylfaen"/>
-        <a:font script="Armn" typeface="Arial"/>
-        <a:font script="Bugi" typeface="Leelawadee UI"/>
-        <a:font script="Bopo" typeface="Microsoft JhengHei"/>
-        <a:font script="Java" typeface="Javanese Text"/>
-        <a:font script="Lisu" typeface="Segoe UI"/>
-        <a:font script="Mymr" typeface="Myanmar Text"/>
-        <a:font script="Nkoo" typeface="Ebrima"/>
-        <a:font script="Olck" typeface="Nirmala UI"/>
-        <a:font script="Osma" typeface="Ebrima"/>
-        <a:font script="Phag" typeface="Phagspa"/>
-        <a:font script="Syrn" typeface="Estrangelo Edessa"/>
-        <a:font script="Syrj" typeface="Estrangelo Edessa"/>
-        <a:font script="Syre" typeface="Estrangelo Edessa"/>
-        <a:font script="Sora" typeface="Nirmala UI"/>
-        <a:font script="Tale" typeface="Microsoft Tai Le"/>
-        <a:font script="Talu" typeface="Microsoft New Tai Lue"/>
-        <a:font script="Tfng" typeface="Ebrima"/>
       </a:minorFont>
     </a:fontScheme>
     <a:fmtScheme name="Office">
@@ -2398,11 +2525,21 @@
     </a:fmtScheme>
   </a:themeElements>
   <a:objectDefaults/>
-  <a:extraClrSchemeLst/>
-  <a:extLst>
-    <a:ext uri="{05A4C25C-085E-4340-85A3-A5531E510DB2}">
-      <thm15:themeFamily xmlns:thm15="http://schemas.microsoft.com/office/thememl/2012/main" name="Office Theme" id="{62F939B6-93AF-4DB8-9C6B-D6C7DFDC589F}" vid="{4A3C46E8-61CC-4603-A589-7422A47A8E4A}"/>
-    </a:ext>
-  </a:extLst>
 </a:theme>
+</file>
+
+<file path=customXml/item1.xml><?xml version="1.0" encoding="utf-8"?>
+<s:customData xmlns="http://www.wps.cn/officeDocument/2013/wpsCustomData" xmlns:s="http://www.wps.cn/officeDocument/2013/wpsCustomData">
+  <customSectProps>
+    <customSectPr/>
+  </customSectProps>
+</s:customData>
+</file>
+
+<file path=customXml/itemProps1.xml><?xml version="1.0" encoding="utf-8"?>
+<ds:datastoreItem xmlns:ds="http://schemas.openxmlformats.org/officeDocument/2006/customXml" ds:itemID="{B1977F7D-205B-4081-913C-38D41E755F92}">
+  <ds:schemaRefs>
+    <ds:schemaRef ds:uri="http://www.wps.cn/officeDocument/2013/wpsCustomData"/>
+  </ds:schemaRefs>
+</ds:datastoreItem>
 </file>
</xml_diff>

<commit_message>
Se cambia la documentacion de la visualizacion
</commit_message>
<xml_diff>
--- a/Lista de chequeo.docx
+++ b/Lista de chequeo.docx
@@ -1079,15 +1079,7 @@
               <w:spacing w:after="0" w:line="240" w:lineRule="auto"/>
             </w:pPr>
             <w:r>
-              <w:t>~1,~2,3,</w:t>
-            </w:r>
-            <w:r>
-              <w:t>~</w:t>
-            </w:r>
-            <w:bookmarkStart w:id="0" w:name="_GoBack"/>
-            <w:bookmarkEnd w:id="0"/>
-            <w:r>
-              <w:t>4</w:t>
+              <w:t>~1,~2,3,~4</w:t>
             </w:r>
           </w:p>
         </w:tc>
@@ -1216,6 +1208,66 @@
             </w:pPr>
             <w:r>
               <w:t>visualizacion.py</w:t>
+            </w:r>
+          </w:p>
+          <w:p>
+            <w:pPr>
+              <w:spacing w:after="0" w:line="240" w:lineRule="auto"/>
+            </w:pPr>
+          </w:p>
+          <w:p>
+            <w:pPr>
+              <w:spacing w:after="0" w:line="240" w:lineRule="auto"/>
+            </w:pPr>
+            <w:r>
+              <w:t>Visualizacion de cuatro puertas de madera a partir de</w:t>
+            </w:r>
+          </w:p>
+          <w:p>
+            <w:pPr>
+              <w:spacing w:after="0" w:line="240" w:lineRule="auto"/>
+            </w:pPr>
+            <w:r>
+              <w:t>una lista de literales. Cada literal representa una sola puerta. El literal es positivo sii hay un diploma oculto detrás de la puerta en cuestión.</w:t>
+            </w:r>
+          </w:p>
+          <w:p>
+            <w:pPr>
+              <w:spacing w:after="0" w:line="240" w:lineRule="auto"/>
+            </w:pPr>
+          </w:p>
+          <w:p>
+            <w:pPr>
+              <w:spacing w:after="0" w:line="240" w:lineRule="auto"/>
+            </w:pPr>
+            <w:r>
+              <w:t>Formato de la entrada: - las letras proposionales seran: 1, 2, 3, 4;</w:t>
+            </w:r>
+          </w:p>
+          <w:p>
+            <w:pPr>
+              <w:spacing w:after="0" w:line="240" w:lineRule="auto"/>
+            </w:pPr>
+            <w:r>
+              <w:t xml:space="preserve">                       - solo se aceptan literales (ej. 1, ~2, 3, ~4, etc.)</w:t>
+            </w:r>
+          </w:p>
+          <w:p>
+            <w:pPr>
+              <w:spacing w:after="0" w:line="240" w:lineRule="auto"/>
+            </w:pPr>
+          </w:p>
+          <w:p>
+            <w:pPr>
+              <w:spacing w:after="0" w:line="240" w:lineRule="auto"/>
+            </w:pPr>
+            <w:r>
+              <w:t>Salida: archivo puertas_%i.pn</w:t>
+            </w:r>
+            <w:bookmarkStart w:id="0" w:name="_GoBack"/>
+            <w:bookmarkEnd w:id="0"/>
+            <w:r>
+              <w:t>g, donde %i es un numero natural</w:t>
             </w:r>
           </w:p>
         </w:tc>

</xml_diff>

<commit_message>
Se corrige visualizacion y se actualiza lista de chequeo
</commit_message>
<xml_diff>
--- a/Lista de chequeo.docx
+++ b/Lista de chequeo.docx
@@ -1066,31 +1066,7 @@
               <w:spacing w:after="0" w:line="240" w:lineRule="auto"/>
             </w:pPr>
             <w:r>
-              <w:t>“puertas.csv” es un archivo donde cada línea, en caso de que haya varias, contiene la representación de cuatro puertas que pueden o no tener asociado un diploma. Cada puerta está representada por un literal. En este ejemplo es:</w:t>
-            </w:r>
-          </w:p>
-          <w:p>
-            <w:pPr>
-              <w:spacing w:after="0" w:line="240" w:lineRule="auto"/>
-            </w:pPr>
-            <w:r>
-              <w:t>~1,~2,3,~4</w:t>
-            </w:r>
-          </w:p>
-          <w:p>
-            <w:pPr>
-              <w:spacing w:after="0" w:line="240" w:lineRule="auto"/>
-            </w:pPr>
-            <w:r>
-              <w:t>1,~2,~3,~4</w:t>
-            </w:r>
-          </w:p>
-          <w:p>
-            <w:pPr>
-              <w:spacing w:after="0" w:line="240" w:lineRule="auto"/>
-            </w:pPr>
-            <w:r>
-              <w:t>~1,2,~3,~4</w:t>
+              <w:t>“puertas.csv” es un archivo donde cada línea, en caso de que haya varias, contiene la representación de cuatro puertas que pueden o no tener asociado un diploma. Cada puerta está representada por un literal.</w:t>
             </w:r>
           </w:p>
           <w:p>
@@ -1268,7 +1244,19 @@
               <w:spacing w:after="0" w:line="240" w:lineRule="auto"/>
             </w:pPr>
             <w:r>
-              <w:t xml:space="preserve">                       - solo se aceptan literales (ej. 1, ~2, 3, ~4, etc.)</w:t>
+              <w:t xml:space="preserve">                       - solo se aceptan literales (ej. 1, </w:t>
+            </w:r>
+            <w:r>
+              <w:t>-</w:t>
+            </w:r>
+            <w:r>
+              <w:t xml:space="preserve">2, 3, </w:t>
+            </w:r>
+            <w:r>
+              <w:t>-</w:t>
+            </w:r>
+            <w:r>
+              <w:t>4, etc.)</w:t>
             </w:r>
           </w:p>
           <w:p>
@@ -1395,8 +1383,9 @@
             <w:pPr>
               <w:spacing w:after="0" w:line="240" w:lineRule="auto"/>
             </w:pPr>
-            <w:bookmarkStart w:id="0" w:name="_GoBack"/>
-            <w:bookmarkEnd w:id="0"/>
+            <w:r>
+              <w:t>$ python resolver_tableau.py</w:t>
+            </w:r>
           </w:p>
         </w:tc>
         <w:tc>
@@ -1414,6 +1403,9 @@
             <w:pPr>
               <w:spacing w:after="0" w:line="240" w:lineRule="auto"/>
             </w:pPr>
+            <w:r>
+              <w:t>OK</w:t>
+            </w:r>
           </w:p>
         </w:tc>
         <w:tc>
@@ -1522,6 +1514,9 @@
             <w:pPr>
               <w:spacing w:after="0" w:line="240" w:lineRule="auto"/>
             </w:pPr>
+            <w:r>
+              <w:t>resolver_tableau.py</w:t>
+            </w:r>
           </w:p>
         </w:tc>
         <w:tc>
@@ -1539,6 +1534,11 @@
             <w:pPr>
               <w:spacing w:after="0" w:line="240" w:lineRule="auto"/>
             </w:pPr>
+            <w:r>
+              <w:t>OK</w:t>
+            </w:r>
+            <w:bookmarkStart w:id="0" w:name="_GoBack"/>
+            <w:bookmarkEnd w:id="0"/>
           </w:p>
         </w:tc>
         <w:tc>
@@ -2016,8 +2016,8 @@
     <w:lsdException w:qFormat="1" w:unhideWhenUsed="0" w:uiPriority="10" w:semiHidden="0" w:name="Title"/>
     <w:lsdException w:uiPriority="99" w:name="Closing"/>
     <w:lsdException w:uiPriority="99" w:name="Signature"/>
-    <w:lsdException w:uiPriority="1" w:name="Default Paragraph Font"/>
-    <w:lsdException w:unhideWhenUsed="0" w:uiPriority="0" w:semiHidden="0" w:name="Body Text"/>
+    <w:lsdException w:qFormat="1" w:uiPriority="1" w:name="Default Paragraph Font"/>
+    <w:lsdException w:qFormat="1" w:unhideWhenUsed="0" w:uiPriority="0" w:semiHidden="0" w:name="Body Text"/>
     <w:lsdException w:uiPriority="99" w:name="Body Text Indent"/>
     <w:lsdException w:uiPriority="99" w:name="List Continue"/>
     <w:lsdException w:uiPriority="99" w:name="List Continue 2"/>
@@ -2054,7 +2054,7 @@
     <w:lsdException w:uiPriority="99" w:name="HTML Sample"/>
     <w:lsdException w:uiPriority="99" w:name="HTML Typewriter"/>
     <w:lsdException w:uiPriority="99" w:name="HTML Variable"/>
-    <w:lsdException w:uiPriority="99" w:name="Normal Table"/>
+    <w:lsdException w:qFormat="1" w:uiPriority="99" w:name="Normal Table"/>
     <w:lsdException w:uiPriority="99" w:name="annotation subject"/>
     <w:lsdException w:uiPriority="99" w:name="Table Simple 1"/>
     <w:lsdException w:uiPriority="99" w:name="Table Simple 2"/>
@@ -2219,12 +2219,14 @@
     <w:name w:val="Default Paragraph Font"/>
     <w:semiHidden/>
     <w:unhideWhenUsed/>
+    <w:qFormat/>
     <w:uiPriority w:val="1"/>
   </w:style>
   <w:style w:type="table" w:default="1" w:styleId="6">
     <w:name w:val="Normal Table"/>
     <w:semiHidden/>
     <w:unhideWhenUsed/>
+    <w:qFormat/>
     <w:uiPriority w:val="99"/>
     <w:tblPr>
       <w:tblLayout w:type="fixed"/>
@@ -2239,6 +2241,7 @@
   <w:style w:type="paragraph" w:styleId="2">
     <w:name w:val="Body Text"/>
     <w:basedOn w:val="1"/>
+    <w:qFormat/>
     <w:uiPriority w:val="0"/>
     <w:pPr>
       <w:spacing w:after="140" w:line="276" w:lineRule="auto"/>

</xml_diff>